<commit_message>
P24 y P24_1 completas y revisadas
</commit_message>
<xml_diff>
--- a/Parte II - SPSS/Diccionario.docx
+++ b/Parte II - SPSS/Diccionario.docx
@@ -183,13 +183,7 @@
         <w:rPr>
           <w:highlight w:val="green"/>
         </w:rPr>
-        <w:t xml:space="preserve">: Bachillerato dirección y </w:t>
-      </w:r>
-      <w:r>
-        <w:rPr>
-          <w:highlight w:val="green"/>
-        </w:rPr>
-        <w:t>Otro</w:t>
+        <w:t>: Bachillerato dirección y Licenciatura negocios</w:t>
       </w:r>
     </w:p>
     <w:p>
@@ -275,47 +269,35 @@
     <w:p>
       <w:pPr>
         <w:pStyle w:val="Prrafodelista"/>
-      </w:pPr>
-      <w:r>
-        <w:rPr>
-          <w:highlight w:val="green"/>
-        </w:rPr>
-        <w:t xml:space="preserve">12: </w:t>
-      </w:r>
-      <w:r>
-        <w:rPr>
-          <w:highlight w:val="green"/>
-        </w:rPr>
-        <w:t xml:space="preserve">Bachillerato y </w:t>
+        <w:rPr>
+          <w:highlight w:val="green"/>
+        </w:rPr>
+      </w:pPr>
+      <w:r>
+        <w:rPr>
+          <w:highlight w:val="green"/>
+        </w:rPr>
+        <w:t>12: Bachillerato y licenciatura en Dirección, Bachillerato y licenciatura en negocios</w:t>
+      </w:r>
+    </w:p>
+    <w:p>
+      <w:pPr>
+        <w:pStyle w:val="Prrafodelista"/>
+      </w:pPr>
+      <w:r>
+        <w:rPr>
+          <w:highlight w:val="green"/>
+        </w:rPr>
+        <w:t xml:space="preserve">13: Bachillerato en </w:t>
       </w:r>
       <w:proofErr w:type="spellStart"/>
       <w:r>
         <w:rPr>
           <w:highlight w:val="green"/>
         </w:rPr>
-        <w:t>lic</w:t>
+        <w:t>direccion</w:t>
       </w:r>
       <w:proofErr w:type="spellEnd"/>
-      <w:r>
-        <w:rPr>
-          <w:highlight w:val="green"/>
-        </w:rPr>
-        <w:t xml:space="preserve"> en dirección, bachillerato y </w:t>
-      </w:r>
-      <w:proofErr w:type="spellStart"/>
-      <w:r>
-        <w:rPr>
-          <w:highlight w:val="green"/>
-        </w:rPr>
-        <w:t>lic</w:t>
-      </w:r>
-      <w:proofErr w:type="spellEnd"/>
-      <w:r>
-        <w:rPr>
-          <w:highlight w:val="green"/>
-        </w:rPr>
-        <w:t xml:space="preserve"> en negocios.</w:t>
-      </w:r>
     </w:p>
     <w:p>
       <w:pPr>
@@ -346,6 +328,26 @@
         <w:rPr>
           <w:highlight w:val="green"/>
         </w:rPr>
+        <w:t>99</w:t>
+      </w:r>
+      <w:r>
+        <w:rPr>
+          <w:highlight w:val="green"/>
+        </w:rPr>
+        <w:t>: Ninguno</w:t>
+      </w:r>
+    </w:p>
+    <w:p>
+      <w:pPr>
+        <w:pStyle w:val="Prrafodelista"/>
+        <w:rPr>
+          <w:highlight w:val="green"/>
+        </w:rPr>
+      </w:pPr>
+      <w:r>
+        <w:rPr>
+          <w:highlight w:val="green"/>
+        </w:rPr>
         <w:t>1</w:t>
       </w:r>
       <w:r>
@@ -450,13 +452,7 @@
         <w:rPr>
           <w:highlight w:val="green"/>
         </w:rPr>
-        <w:t xml:space="preserve">: III y </w:t>
-      </w:r>
-      <w:r>
-        <w:rPr>
-          <w:highlight w:val="green"/>
-        </w:rPr>
-        <w:t>V año</w:t>
+        <w:t>: III y IV año</w:t>
       </w:r>
     </w:p>
     <w:p>
@@ -476,31 +472,7 @@
         <w:rPr>
           <w:highlight w:val="green"/>
         </w:rPr>
-        <w:t>: II</w:t>
-      </w:r>
-      <w:r>
-        <w:rPr>
-          <w:highlight w:val="green"/>
-        </w:rPr>
-        <w:t>I</w:t>
-      </w:r>
-      <w:r>
-        <w:rPr>
-          <w:highlight w:val="green"/>
-        </w:rPr>
-        <w:t xml:space="preserve"> y </w:t>
-      </w:r>
-      <w:r>
-        <w:rPr>
-          <w:highlight w:val="green"/>
-        </w:rPr>
-        <w:t>I</w:t>
-      </w:r>
-      <w:r>
-        <w:rPr>
-          <w:highlight w:val="green"/>
-        </w:rPr>
-        <w:t>V año</w:t>
+        <w:t>: II y V año</w:t>
       </w:r>
     </w:p>
     <w:p>
@@ -534,46 +506,104 @@
         <w:rPr>
           <w:highlight w:val="green"/>
         </w:rPr>
-        <w:t>8: II año</w:t>
-      </w:r>
-    </w:p>
-    <w:p>
-      <w:pPr>
-        <w:pStyle w:val="Prrafodelista"/>
-        <w:rPr>
-          <w:highlight w:val="green"/>
-        </w:rPr>
-      </w:pPr>
-      <w:r>
-        <w:rPr>
-          <w:highlight w:val="green"/>
-        </w:rPr>
-        <w:t>9: II y IV año</w:t>
-      </w:r>
-    </w:p>
-    <w:p>
-      <w:pPr>
-        <w:pStyle w:val="Prrafodelista"/>
-        <w:rPr>
-          <w:highlight w:val="green"/>
-        </w:rPr>
-      </w:pPr>
-      <w:r>
-        <w:rPr>
-          <w:highlight w:val="green"/>
-        </w:rPr>
-        <w:t>10: I año</w:t>
-      </w:r>
-    </w:p>
-    <w:p>
-      <w:pPr>
-        <w:pStyle w:val="Prrafodelista"/>
-      </w:pPr>
-      <w:r>
-        <w:rPr>
-          <w:highlight w:val="green"/>
-        </w:rPr>
-        <w:t>11: I y V año</w:t>
+        <w:t>8:</w:t>
+      </w:r>
+      <w:r>
+        <w:rPr>
+          <w:highlight w:val="green"/>
+        </w:rPr>
+        <w:t xml:space="preserve"> III, IV y V</w:t>
+      </w:r>
+    </w:p>
+    <w:p>
+      <w:pPr>
+        <w:pStyle w:val="Prrafodelista"/>
+        <w:rPr>
+          <w:highlight w:val="green"/>
+        </w:rPr>
+      </w:pPr>
+      <w:r>
+        <w:rPr>
+          <w:highlight w:val="green"/>
+        </w:rPr>
+        <w:t>9:</w:t>
+      </w:r>
+      <w:r>
+        <w:rPr>
+          <w:highlight w:val="green"/>
+        </w:rPr>
+        <w:t xml:space="preserve"> II</w:t>
+      </w:r>
+    </w:p>
+    <w:p>
+      <w:pPr>
+        <w:pStyle w:val="Prrafodelista"/>
+        <w:rPr>
+          <w:highlight w:val="green"/>
+        </w:rPr>
+      </w:pPr>
+      <w:r>
+        <w:rPr>
+          <w:highlight w:val="green"/>
+        </w:rPr>
+        <w:t>10:</w:t>
+      </w:r>
+      <w:r>
+        <w:rPr>
+          <w:highlight w:val="green"/>
+        </w:rPr>
+        <w:t xml:space="preserve"> II y IV</w:t>
+      </w:r>
+    </w:p>
+    <w:p>
+      <w:pPr>
+        <w:pStyle w:val="Prrafodelista"/>
+        <w:rPr>
+          <w:highlight w:val="green"/>
+        </w:rPr>
+      </w:pPr>
+      <w:r>
+        <w:rPr>
+          <w:highlight w:val="green"/>
+        </w:rPr>
+        <w:t>11:</w:t>
+      </w:r>
+      <w:r>
+        <w:rPr>
+          <w:highlight w:val="green"/>
+        </w:rPr>
+        <w:t xml:space="preserve"> I</w:t>
+      </w:r>
+    </w:p>
+    <w:p>
+      <w:pPr>
+        <w:pStyle w:val="Prrafodelista"/>
+        <w:rPr>
+          <w:highlight w:val="green"/>
+        </w:rPr>
+      </w:pPr>
+      <w:r>
+        <w:rPr>
+          <w:highlight w:val="green"/>
+        </w:rPr>
+        <w:t>12:</w:t>
+      </w:r>
+      <w:r>
+        <w:rPr>
+          <w:highlight w:val="green"/>
+        </w:rPr>
+        <w:t xml:space="preserve"> I y V</w:t>
+      </w:r>
+    </w:p>
+    <w:p>
+      <w:pPr>
+        <w:pStyle w:val="Prrafodelista"/>
+      </w:pPr>
+      <w:r>
+        <w:rPr>
+          <w:highlight w:val="green"/>
+        </w:rPr>
+        <w:t>13: III y V</w:t>
       </w:r>
     </w:p>
     <w:p>
@@ -753,6 +783,7 @@
         <w:rPr>
           <w:highlight w:val="green"/>
         </w:rPr>
+        <w:lastRenderedPageBreak/>
         <w:t>1: Mucho</w:t>
       </w:r>
     </w:p>
@@ -810,7 +841,6 @@
         <w:rPr>
           <w:highlight w:val="green"/>
         </w:rPr>
-        <w:lastRenderedPageBreak/>
         <w:t>P8</w:t>
       </w:r>
     </w:p>
@@ -825,6 +855,20 @@
         <w:rPr>
           <w:highlight w:val="green"/>
         </w:rPr>
+        <w:t>99: NS/NR</w:t>
+      </w:r>
+    </w:p>
+    <w:p>
+      <w:pPr>
+        <w:pStyle w:val="Prrafodelista"/>
+        <w:rPr>
+          <w:highlight w:val="green"/>
+        </w:rPr>
+      </w:pPr>
+      <w:r>
+        <w:rPr>
+          <w:highlight w:val="green"/>
+        </w:rPr>
         <w:t>1: Mucho</w:t>
       </w:r>
     </w:p>
@@ -864,14 +908,19 @@
         <w:rPr>
           <w:highlight w:val="green"/>
         </w:rPr>
-        <w:t>4</w:t>
-      </w:r>
-      <w:r>
-        <w:rPr>
-          <w:highlight w:val="green"/>
-        </w:rPr>
-        <w:t>: Poco y lo necesario</w:t>
-      </w:r>
+        <w:t xml:space="preserve">5: </w:t>
+      </w:r>
+      <w:r>
+        <w:rPr>
+          <w:highlight w:val="green"/>
+        </w:rPr>
+        <w:t>Nada</w:t>
+      </w:r>
+    </w:p>
+    <w:p>
+      <w:pPr>
+        <w:pStyle w:val="Prrafodelista"/>
+      </w:pPr>
     </w:p>
     <w:p>
       <w:pPr>
@@ -902,6 +951,20 @@
         <w:rPr>
           <w:highlight w:val="green"/>
         </w:rPr>
+        <w:t>99: NS/NR</w:t>
+      </w:r>
+    </w:p>
+    <w:p>
+      <w:pPr>
+        <w:pStyle w:val="Prrafodelista"/>
+        <w:rPr>
+          <w:highlight w:val="green"/>
+        </w:rPr>
+      </w:pPr>
+      <w:r>
+        <w:rPr>
+          <w:highlight w:val="green"/>
+        </w:rPr>
         <w:t>1: Mucho</w:t>
       </w:r>
     </w:p>
@@ -941,8 +1004,13 @@
         <w:rPr>
           <w:highlight w:val="green"/>
         </w:rPr>
-        <w:t>4: Poco y mucho</w:t>
-      </w:r>
+        <w:t>5: Nada</w:t>
+      </w:r>
+    </w:p>
+    <w:p>
+      <w:pPr>
+        <w:pStyle w:val="Prrafodelista"/>
+      </w:pPr>
     </w:p>
     <w:p>
       <w:pPr>
@@ -959,13 +1027,7 @@
         <w:rPr>
           <w:highlight w:val="green"/>
         </w:rPr>
-        <w:t>P</w:t>
-      </w:r>
-      <w:r>
-        <w:rPr>
-          <w:highlight w:val="green"/>
-        </w:rPr>
-        <w:t>10_A-P10_J</w:t>
+        <w:t>P10_A-P10_J</w:t>
       </w:r>
     </w:p>
     <w:p>
@@ -1114,8 +1176,333 @@
         <w:rPr>
           <w:highlight w:val="green"/>
         </w:rPr>
-        <w:t>Las etiquetas se mantienen pero marcaron primero P24_1 y luego P24_2 como segunda opción.</w:t>
-      </w:r>
+        <w:t>99: NS/NR</w:t>
+      </w:r>
+    </w:p>
+    <w:p>
+      <w:pPr>
+        <w:pStyle w:val="Prrafodelista"/>
+        <w:rPr>
+          <w:highlight w:val="green"/>
+        </w:rPr>
+      </w:pPr>
+      <w:r>
+        <w:rPr>
+          <w:highlight w:val="green"/>
+        </w:rPr>
+        <w:t>1: Otro</w:t>
+      </w:r>
+    </w:p>
+    <w:p>
+      <w:pPr>
+        <w:pStyle w:val="Prrafodelista"/>
+        <w:rPr>
+          <w:highlight w:val="green"/>
+        </w:rPr>
+      </w:pPr>
+      <w:r>
+        <w:rPr>
+          <w:highlight w:val="green"/>
+        </w:rPr>
+        <w:t>2: Conferencia</w:t>
+      </w:r>
+    </w:p>
+    <w:p>
+      <w:pPr>
+        <w:pStyle w:val="Prrafodelista"/>
+        <w:rPr>
+          <w:highlight w:val="green"/>
+        </w:rPr>
+      </w:pPr>
+      <w:r>
+        <w:rPr>
+          <w:highlight w:val="green"/>
+        </w:rPr>
+        <w:t>3: Taller</w:t>
+      </w:r>
+    </w:p>
+    <w:p>
+      <w:pPr>
+        <w:pStyle w:val="Prrafodelista"/>
+        <w:rPr>
+          <w:highlight w:val="green"/>
+        </w:rPr>
+      </w:pPr>
+      <w:r>
+        <w:rPr>
+          <w:highlight w:val="green"/>
+        </w:rPr>
+        <w:t>4: Taller y otro</w:t>
+      </w:r>
+    </w:p>
+    <w:p>
+      <w:pPr>
+        <w:pStyle w:val="Prrafodelista"/>
+        <w:rPr>
+          <w:highlight w:val="green"/>
+        </w:rPr>
+      </w:pPr>
+      <w:r>
+        <w:rPr>
+          <w:highlight w:val="green"/>
+        </w:rPr>
+        <w:t>5: Taller y conferencia</w:t>
+      </w:r>
+    </w:p>
+    <w:p>
+      <w:pPr>
+        <w:pStyle w:val="Prrafodelista"/>
+        <w:rPr>
+          <w:highlight w:val="green"/>
+        </w:rPr>
+      </w:pPr>
+      <w:r>
+        <w:rPr>
+          <w:highlight w:val="green"/>
+        </w:rPr>
+        <w:t>6: Taller, conferencia y otro</w:t>
+      </w:r>
+    </w:p>
+    <w:p>
+      <w:pPr>
+        <w:pStyle w:val="Prrafodelista"/>
+        <w:rPr>
+          <w:highlight w:val="green"/>
+        </w:rPr>
+      </w:pPr>
+      <w:r>
+        <w:rPr>
+          <w:highlight w:val="green"/>
+        </w:rPr>
+        <w:t>7: Seminario</w:t>
+      </w:r>
+    </w:p>
+    <w:p>
+      <w:pPr>
+        <w:pStyle w:val="Prrafodelista"/>
+        <w:rPr>
+          <w:highlight w:val="green"/>
+        </w:rPr>
+      </w:pPr>
+      <w:r>
+        <w:rPr>
+          <w:highlight w:val="green"/>
+        </w:rPr>
+        <w:t>8: Seminario y otro</w:t>
+      </w:r>
+    </w:p>
+    <w:p>
+      <w:pPr>
+        <w:pStyle w:val="Prrafodelista"/>
+        <w:rPr>
+          <w:highlight w:val="green"/>
+        </w:rPr>
+      </w:pPr>
+      <w:r>
+        <w:rPr>
+          <w:highlight w:val="green"/>
+        </w:rPr>
+        <w:t>9: Seminario y conferencia</w:t>
+      </w:r>
+    </w:p>
+    <w:p>
+      <w:pPr>
+        <w:pStyle w:val="Prrafodelista"/>
+        <w:rPr>
+          <w:highlight w:val="green"/>
+        </w:rPr>
+      </w:pPr>
+      <w:r>
+        <w:rPr>
+          <w:highlight w:val="green"/>
+        </w:rPr>
+        <w:t>10: Seminario, conferencia y otro</w:t>
+      </w:r>
+    </w:p>
+    <w:p>
+      <w:pPr>
+        <w:pStyle w:val="Prrafodelista"/>
+        <w:rPr>
+          <w:highlight w:val="green"/>
+        </w:rPr>
+      </w:pPr>
+      <w:r>
+        <w:rPr>
+          <w:highlight w:val="green"/>
+        </w:rPr>
+        <w:t>11: Seminario y taller</w:t>
+      </w:r>
+    </w:p>
+    <w:p>
+      <w:pPr>
+        <w:pStyle w:val="Prrafodelista"/>
+        <w:rPr>
+          <w:highlight w:val="green"/>
+        </w:rPr>
+      </w:pPr>
+      <w:r>
+        <w:rPr>
+          <w:highlight w:val="green"/>
+        </w:rPr>
+        <w:t>12: Seminario, taller y conferencia</w:t>
+      </w:r>
+    </w:p>
+    <w:p>
+      <w:pPr>
+        <w:pStyle w:val="Prrafodelista"/>
+        <w:rPr>
+          <w:highlight w:val="green"/>
+        </w:rPr>
+      </w:pPr>
+      <w:r>
+        <w:rPr>
+          <w:highlight w:val="green"/>
+        </w:rPr>
+        <w:t>13: Curso</w:t>
+      </w:r>
+    </w:p>
+    <w:p>
+      <w:pPr>
+        <w:pStyle w:val="Prrafodelista"/>
+        <w:rPr>
+          <w:highlight w:val="green"/>
+        </w:rPr>
+      </w:pPr>
+      <w:r>
+        <w:rPr>
+          <w:highlight w:val="green"/>
+        </w:rPr>
+        <w:lastRenderedPageBreak/>
+        <w:t>14: Curso y conferencia</w:t>
+      </w:r>
+    </w:p>
+    <w:p>
+      <w:pPr>
+        <w:pStyle w:val="Prrafodelista"/>
+        <w:rPr>
+          <w:highlight w:val="green"/>
+        </w:rPr>
+      </w:pPr>
+      <w:r>
+        <w:rPr>
+          <w:highlight w:val="green"/>
+        </w:rPr>
+        <w:t>15: Curso y taller</w:t>
+      </w:r>
+    </w:p>
+    <w:p>
+      <w:pPr>
+        <w:pStyle w:val="Prrafodelista"/>
+        <w:rPr>
+          <w:highlight w:val="green"/>
+        </w:rPr>
+      </w:pPr>
+      <w:r>
+        <w:rPr>
+          <w:highlight w:val="green"/>
+        </w:rPr>
+        <w:t>16: Curso, taller y conferencia</w:t>
+      </w:r>
+    </w:p>
+    <w:p>
+      <w:pPr>
+        <w:pStyle w:val="Prrafodelista"/>
+        <w:rPr>
+          <w:highlight w:val="green"/>
+        </w:rPr>
+      </w:pPr>
+      <w:r>
+        <w:rPr>
+          <w:highlight w:val="green"/>
+        </w:rPr>
+        <w:t>17: Curso y seminario</w:t>
+      </w:r>
+    </w:p>
+    <w:p>
+      <w:pPr>
+        <w:pStyle w:val="Prrafodelista"/>
+        <w:rPr>
+          <w:highlight w:val="green"/>
+        </w:rPr>
+      </w:pPr>
+      <w:r>
+        <w:rPr>
+          <w:highlight w:val="green"/>
+        </w:rPr>
+        <w:t>18: Curso, seminario y conferencia</w:t>
+      </w:r>
+    </w:p>
+    <w:p>
+      <w:pPr>
+        <w:pStyle w:val="Prrafodelista"/>
+        <w:rPr>
+          <w:highlight w:val="green"/>
+        </w:rPr>
+      </w:pPr>
+      <w:r>
+        <w:rPr>
+          <w:highlight w:val="green"/>
+        </w:rPr>
+        <w:t>19: Curso, seminario y taller</w:t>
+      </w:r>
+    </w:p>
+    <w:p>
+      <w:pPr>
+        <w:pStyle w:val="Prrafodelista"/>
+        <w:rPr>
+          <w:highlight w:val="green"/>
+        </w:rPr>
+      </w:pPr>
+      <w:r>
+        <w:rPr>
+          <w:highlight w:val="green"/>
+        </w:rPr>
+        <w:t>20: Curso, seminario, taller y conferencia</w:t>
+      </w:r>
+    </w:p>
+    <w:p>
+      <w:pPr>
+        <w:pStyle w:val="Prrafodelista"/>
+        <w:rPr>
+          <w:highlight w:val="green"/>
+        </w:rPr>
+      </w:pPr>
+      <w:r>
+        <w:rPr>
+          <w:highlight w:val="green"/>
+        </w:rPr>
+        <w:t>21: Todos</w:t>
+      </w:r>
+    </w:p>
+    <w:p>
+      <w:pPr>
+        <w:pStyle w:val="Prrafodelista"/>
+        <w:rPr>
+          <w:highlight w:val="green"/>
+        </w:rPr>
+      </w:pPr>
+      <w:r>
+        <w:rPr>
+          <w:highlight w:val="green"/>
+        </w:rPr>
+        <w:t>22: Conferencia y otro</w:t>
+      </w:r>
+    </w:p>
+    <w:p>
+      <w:pPr>
+        <w:pStyle w:val="Prrafodelista"/>
+      </w:pPr>
+      <w:r>
+        <w:rPr>
+          <w:highlight w:val="green"/>
+        </w:rPr>
+        <w:t>23: Curso y otro</w:t>
+      </w:r>
+    </w:p>
+    <w:p>
+      <w:pPr>
+        <w:pStyle w:val="Prrafodelista"/>
+      </w:pPr>
     </w:p>
     <w:p>
       <w:pPr>
@@ -1132,18 +1519,473 @@
         <w:rPr>
           <w:highlight w:val="green"/>
         </w:rPr>
-        <w:t>P24_A</w:t>
-      </w:r>
-    </w:p>
-    <w:p>
-      <w:pPr>
-        <w:pStyle w:val="Prrafodelista"/>
-      </w:pPr>
-      <w:r>
-        <w:rPr>
-          <w:highlight w:val="green"/>
-        </w:rPr>
-        <w:t>Mismo caso que en P24</w:t>
+        <w:t>P24_1</w:t>
+      </w:r>
+    </w:p>
+    <w:p>
+      <w:pPr>
+        <w:pStyle w:val="Prrafodelista"/>
+        <w:rPr>
+          <w:highlight w:val="green"/>
+        </w:rPr>
+      </w:pPr>
+      <w:r>
+        <w:rPr>
+          <w:highlight w:val="green"/>
+        </w:rPr>
+        <w:t>2: Vespertino</w:t>
+      </w:r>
+    </w:p>
+    <w:p>
+      <w:pPr>
+        <w:pStyle w:val="Prrafodelista"/>
+        <w:rPr>
+          <w:highlight w:val="green"/>
+        </w:rPr>
+      </w:pPr>
+      <w:r>
+        <w:rPr>
+          <w:highlight w:val="green"/>
+        </w:rPr>
+        <w:t>3: Vespertino y otro</w:t>
+      </w:r>
+    </w:p>
+    <w:p>
+      <w:pPr>
+        <w:pStyle w:val="Prrafodelista"/>
+        <w:rPr>
+          <w:highlight w:val="green"/>
+        </w:rPr>
+      </w:pPr>
+      <w:r>
+        <w:rPr>
+          <w:highlight w:val="green"/>
+        </w:rPr>
+        <w:t>5: Matutino y vespertino</w:t>
+      </w:r>
+    </w:p>
+    <w:p>
+      <w:pPr>
+        <w:pStyle w:val="Prrafodelista"/>
+        <w:rPr>
+          <w:highlight w:val="green"/>
+        </w:rPr>
+      </w:pPr>
+      <w:r>
+        <w:rPr>
+          <w:highlight w:val="green"/>
+        </w:rPr>
+        <w:t>7: Sábado y ves</w:t>
+      </w:r>
+      <w:bookmarkStart w:id="0" w:name="_GoBack"/>
+      <w:bookmarkEnd w:id="0"/>
+      <w:r>
+        <w:rPr>
+          <w:highlight w:val="green"/>
+        </w:rPr>
+        <w:t>pertino</w:t>
+      </w:r>
+    </w:p>
+    <w:p>
+      <w:pPr>
+        <w:pStyle w:val="Prrafodelista"/>
+        <w:rPr>
+          <w:highlight w:val="green"/>
+        </w:rPr>
+      </w:pPr>
+      <w:r>
+        <w:rPr>
+          <w:highlight w:val="green"/>
+        </w:rPr>
+        <w:t>8: Sábado y matutino</w:t>
+      </w:r>
+    </w:p>
+    <w:p>
+      <w:pPr>
+        <w:pStyle w:val="Prrafodelista"/>
+        <w:rPr>
+          <w:highlight w:val="green"/>
+        </w:rPr>
+      </w:pPr>
+      <w:r>
+        <w:rPr>
+          <w:highlight w:val="green"/>
+        </w:rPr>
+        <w:t>9: Durante la semana</w:t>
+      </w:r>
+    </w:p>
+    <w:p>
+      <w:pPr>
+        <w:pStyle w:val="Prrafodelista"/>
+        <w:rPr>
+          <w:highlight w:val="green"/>
+        </w:rPr>
+      </w:pPr>
+      <w:r>
+        <w:rPr>
+          <w:highlight w:val="green"/>
+        </w:rPr>
+        <w:t>10: Durante la semana y vespertino</w:t>
+      </w:r>
+    </w:p>
+    <w:p>
+      <w:pPr>
+        <w:pStyle w:val="Prrafodelista"/>
+        <w:rPr>
+          <w:highlight w:val="green"/>
+        </w:rPr>
+      </w:pPr>
+      <w:r>
+        <w:rPr>
+          <w:highlight w:val="green"/>
+        </w:rPr>
+        <w:t>11: Durante la semana y matutino</w:t>
+      </w:r>
+    </w:p>
+    <w:p>
+      <w:pPr>
+        <w:pStyle w:val="Prrafodelista"/>
+        <w:rPr>
+          <w:highlight w:val="green"/>
+        </w:rPr>
+      </w:pPr>
+      <w:r>
+        <w:rPr>
+          <w:highlight w:val="green"/>
+        </w:rPr>
+        <w:t>13: Durante la semana y Sábado</w:t>
+      </w:r>
+    </w:p>
+    <w:p>
+      <w:pPr>
+        <w:pStyle w:val="Prrafodelista"/>
+        <w:rPr>
+          <w:highlight w:val="green"/>
+        </w:rPr>
+      </w:pPr>
+      <w:r>
+        <w:rPr>
+          <w:highlight w:val="green"/>
+        </w:rPr>
+        <w:t>17: Matutino y otro</w:t>
+      </w:r>
+    </w:p>
+    <w:p>
+      <w:pPr>
+        <w:pStyle w:val="Prrafodelista"/>
+        <w:rPr>
+          <w:highlight w:val="green"/>
+        </w:rPr>
+      </w:pPr>
+      <w:r>
+        <w:rPr>
+          <w:highlight w:val="green"/>
+        </w:rPr>
+        <w:t>18: Sábado y otro</w:t>
+      </w:r>
+    </w:p>
+    <w:p>
+      <w:pPr>
+        <w:pStyle w:val="Prrafodelista"/>
+      </w:pPr>
+      <w:r>
+        <w:rPr>
+          <w:highlight w:val="green"/>
+        </w:rPr>
+        <w:t>19: Todos los horarios y otro</w:t>
+      </w:r>
+    </w:p>
+    <w:p>
+      <w:pPr>
+        <w:pStyle w:val="Prrafodelista"/>
+      </w:pPr>
+    </w:p>
+    <w:p>
+      <w:pPr>
+        <w:pStyle w:val="Prrafodelista"/>
+      </w:pPr>
+      <w:r>
+        <w:t>P25</w:t>
+      </w:r>
+    </w:p>
+    <w:p>
+      <w:pPr>
+        <w:pStyle w:val="Prrafodelista"/>
+      </w:pPr>
+      <w:r>
+        <w:t>99: NS/NR</w:t>
+      </w:r>
+    </w:p>
+    <w:p>
+      <w:pPr>
+        <w:pStyle w:val="Prrafodelista"/>
+      </w:pPr>
+      <w:r>
+        <w:t>1:</w:t>
+      </w:r>
+      <w:r>
+        <w:t xml:space="preserve"> </w:t>
+      </w:r>
+      <w:r>
+        <w:t>Estudios de casos vinculados a la ética</w:t>
+      </w:r>
+    </w:p>
+    <w:p>
+      <w:pPr>
+        <w:pStyle w:val="Prrafodelista"/>
+      </w:pPr>
+      <w:r>
+        <w:t>2: Modelos de aprendizaje ético dentro de la Administración de Negocios</w:t>
+      </w:r>
+    </w:p>
+    <w:p>
+      <w:pPr>
+        <w:pStyle w:val="Prrafodelista"/>
+      </w:pPr>
+      <w:r>
+        <w:t>3: Modelos de aprendizaje ético dentro de la Administración de Negocios y Estudios de casos vinculados a la ética</w:t>
+      </w:r>
+    </w:p>
+    <w:p>
+      <w:pPr>
+        <w:pStyle w:val="Prrafodelista"/>
+      </w:pPr>
+      <w:r>
+        <w:t>4: Ética y deontología (ciencia de los deberes) dentro de la Administración de Negocios</w:t>
+      </w:r>
+    </w:p>
+    <w:p>
+      <w:pPr>
+        <w:pStyle w:val="Prrafodelista"/>
+      </w:pPr>
+      <w:r>
+        <w:t>&amp; Estudios de casos vinculados a la ética</w:t>
+      </w:r>
+    </w:p>
+    <w:p>
+      <w:pPr>
+        <w:pStyle w:val="Prrafodelista"/>
+      </w:pPr>
+      <w:r>
+        <w:t>5: Ética y deontología (ciencia de los deberes) dentro de la Administración de Negocios, Modelos de aprendizaje ético dentro de la Administración de Negocios &amp; Estudios de casos vinculados a la ética</w:t>
+      </w:r>
+    </w:p>
+    <w:p>
+      <w:pPr>
+        <w:pStyle w:val="Prrafodelista"/>
+      </w:pPr>
+      <w:r>
+        <w:t>6: Estrategias para trabajar la ética aplicada a la Administración de Negocios</w:t>
+      </w:r>
+    </w:p>
+    <w:p>
+      <w:pPr>
+        <w:pStyle w:val="Prrafodelista"/>
+      </w:pPr>
+      <w:r>
+        <w:t>7: Estrategias para trabajar la ética aplicada a la Administración de Negocios &amp; Estudios de casos vinculados a la ética</w:t>
+      </w:r>
+    </w:p>
+    <w:p>
+      <w:pPr>
+        <w:pStyle w:val="Prrafodelista"/>
+      </w:pPr>
+      <w:r>
+        <w:t xml:space="preserve">8: Estrategias para trabajar la ética aplicada a la Administración de Negocios &amp; </w:t>
+      </w:r>
+      <w:r>
+        <w:t>Modelos de aprendizaje ético dentro de la Administración de Negocios</w:t>
+      </w:r>
+    </w:p>
+    <w:p>
+      <w:pPr>
+        <w:pStyle w:val="Prrafodelista"/>
+      </w:pPr>
+      <w:r>
+        <w:lastRenderedPageBreak/>
+        <w:t>9: Estrategias para trabajar la ética aplicada a la Administración de Negocios, Modelos de aprendizaje ético dentro de la Administración de Negocios &amp; Estudios de casos vinculados a la ética</w:t>
+      </w:r>
+    </w:p>
+    <w:p>
+      <w:pPr>
+        <w:pStyle w:val="Prrafodelista"/>
+      </w:pPr>
+      <w:r>
+        <w:t xml:space="preserve">10: Estrategias para trabajar la ética aplicada a la Administración de Negocios, &amp; Ética y deontología (ciencia de los deberes) dentro de la Administración de Negocios </w:t>
+      </w:r>
+    </w:p>
+    <w:p>
+      <w:pPr>
+        <w:pStyle w:val="Prrafodelista"/>
+      </w:pPr>
+      <w:r>
+        <w:t>11: Estrategias para trabajar la ética aplicada a la Administración de Negocios, &amp; Ética y deontología (ciencia de los deberes) dentro de la Administración de Negocios &amp; Otro (s)</w:t>
+      </w:r>
+    </w:p>
+    <w:p>
+      <w:pPr>
+        <w:pStyle w:val="Prrafodelista"/>
+      </w:pPr>
+      <w:r>
+        <w:t xml:space="preserve">12: Estrategias para trabajar la ética aplicada a la Administración de Negocios, Ética y deontología (ciencia de los deberes) dentro de la Administración de Negocios &amp; </w:t>
+      </w:r>
+      <w:r>
+        <w:t>Estudios de casos vinculados a la ética</w:t>
+      </w:r>
+    </w:p>
+    <w:p>
+      <w:pPr>
+        <w:pStyle w:val="Prrafodelista"/>
+      </w:pPr>
+      <w:r>
+        <w:t xml:space="preserve">13: </w:t>
+      </w:r>
+      <w:r>
+        <w:t>Estrategias para trabajar la ética aplicada a la Administración de Negocios, Ética y deontología (ciencia de los deberes) dentro de la Administración de Negocios &amp; Modelos de aprendizaje ético dentro de la Administración de Negocios</w:t>
+      </w:r>
+    </w:p>
+    <w:p>
+      <w:pPr>
+        <w:pStyle w:val="Prrafodelista"/>
+      </w:pPr>
+      <w:r>
+        <w:t xml:space="preserve">14: </w:t>
+      </w:r>
+      <w:r>
+        <w:t>Estrategias para trabajar la ética aplicada a la Administración de Negocios,  Ética y deontología (ciencia de los deberes) dentro de la Administración de Negocios,  Modelos de aprendizaje ético dentro de la Administración de Negocios &amp; Otro (s)</w:t>
+      </w:r>
+    </w:p>
+    <w:p>
+      <w:pPr>
+        <w:pStyle w:val="Prrafodelista"/>
+      </w:pPr>
+      <w:r>
+        <w:t>15: Estrategias para trabajar la ética aplicada a la Administración de Negocios, Ética y deontología (ciencia de los deberes) dentro de la Administración de Negocios, Modelos de aprendizaje ético dentro de la Administración de Negocios &amp; Estudios de casos vinculados a la ética</w:t>
+      </w:r>
+    </w:p>
+    <w:p>
+      <w:pPr>
+        <w:pStyle w:val="Prrafodelista"/>
+      </w:pPr>
+      <w:r>
+        <w:t>16:</w:t>
+      </w:r>
+      <w:r>
+        <w:t xml:space="preserve"> </w:t>
+      </w:r>
+      <w:r>
+        <w:t>Importancia de la ética dentro de la Administración de Negocios</w:t>
+      </w:r>
+    </w:p>
+    <w:p>
+      <w:pPr>
+        <w:pStyle w:val="Prrafodelista"/>
+      </w:pPr>
+      <w:r>
+        <w:t>17: Importancia de la ética dentro de la Administración de Negocios &amp; Otro (s)</w:t>
+      </w:r>
+    </w:p>
+    <w:p>
+      <w:pPr>
+        <w:pStyle w:val="Prrafodelista"/>
+      </w:pPr>
+      <w:r>
+        <w:t>18: Importancia de la ética dentro de la Administración de Negocios &amp; Estudios de casos vinculados a la ética</w:t>
+      </w:r>
+    </w:p>
+    <w:p>
+      <w:pPr>
+        <w:pStyle w:val="Prrafodelista"/>
+      </w:pPr>
+      <w:r>
+        <w:t>19: Importancia de la ética dentro de la Administración de Negocios,  Modelos de aprendizaje ético dentro de la Administración de Negocios &amp; Estudios de casos vinculados a la ética</w:t>
+      </w:r>
+    </w:p>
+    <w:p>
+      <w:pPr>
+        <w:pStyle w:val="Prrafodelista"/>
+      </w:pPr>
+      <w:r>
+        <w:t>20: Importancia de la ética dentro de la Administración de Negocios &amp; Ética y deontología (ciencia de los deberes) dentro de la Administración de Negocios</w:t>
+      </w:r>
+    </w:p>
+    <w:p>
+      <w:pPr>
+        <w:pStyle w:val="Prrafodelista"/>
+      </w:pPr>
+      <w:r>
+        <w:t>21: Importancia de la ética dentro de la Administración de Negocios,  Ética y deontología (ciencia de los deberes) dentro de la Administración de Negocios &amp; Estudios de casos vinculados a la ética</w:t>
+      </w:r>
+    </w:p>
+    <w:p>
+      <w:pPr>
+        <w:pStyle w:val="Prrafodelista"/>
+      </w:pPr>
+      <w:r>
+        <w:t>22: Importancia de la ética dentro de la Administración de Negocios,  Ética y deontología (ciencia de los deberes) dentro de la Administración de Negocios &amp; Modelos de aprendizaje ético dentro de la Administración de Negocios</w:t>
+      </w:r>
+    </w:p>
+    <w:p>
+      <w:pPr>
+        <w:pStyle w:val="Prrafodelista"/>
+      </w:pPr>
+      <w:r>
+        <w:t>23: Importancia de la ética dentro de la Administración de Negocios &amp; Estrategias para trabajar la ética aplicada a la Administración de Negocios</w:t>
+      </w:r>
+    </w:p>
+    <w:p>
+      <w:pPr>
+        <w:pStyle w:val="Prrafodelista"/>
+      </w:pPr>
+      <w:r>
+        <w:t>24: Importancia de la ética dentro de la Administración de Negocios,  Estrategias para trabajar la ética aplicada a la Administración de Negocios &amp; Estudios de casos vinculados a la ética</w:t>
+      </w:r>
+    </w:p>
+    <w:p>
+      <w:pPr>
+        <w:pStyle w:val="Prrafodelista"/>
+      </w:pPr>
+      <w:r>
+        <w:lastRenderedPageBreak/>
+        <w:t>25: Importancia de la ética dentro de la Administración de Negocios,  Estrategias para trabajar la ética aplicada a la Administración de Negocios &amp; Modelos de aprendizaje ético dentro de la Administración de Negocios</w:t>
+      </w:r>
+    </w:p>
+    <w:p>
+      <w:pPr>
+        <w:pStyle w:val="Prrafodelista"/>
+      </w:pPr>
+      <w:r>
+        <w:t>26: Importancia de la ética dentro de la Administración de Negocios,  Estrategias para trabajar la ética aplicada a la Administración de Negocios &amp; Ética y deontología (ciencia de los deberes) dentro de la Administración de Negocios</w:t>
+      </w:r>
+    </w:p>
+    <w:p>
+      <w:pPr>
+        <w:pStyle w:val="Prrafodelista"/>
+      </w:pPr>
+      <w:r>
+        <w:t>27: Importancia de la ética dentro de la Administración de Negocios,  Estrategias para trabajar la ética aplicada a la Administración de Negocios , Ética y deontología (ciencia de los deberes) dentro de la Administración de Negocios &amp; Estudios de casos vinculados a la ética</w:t>
+      </w:r>
+    </w:p>
+    <w:p>
+      <w:pPr>
+        <w:pStyle w:val="Prrafodelista"/>
+      </w:pPr>
+      <w:r>
+        <w:t xml:space="preserve">28: </w:t>
+      </w:r>
+      <w:r>
+        <w:t>Importancia de la ética dentro de la Administración de Negocios,  Estrategias para trabajar la ética aplicada a la Administración de Negocios , Ética y deontología (ciencia de los deberes) dentro de la Administración de Negocios &amp; Modelos de aprendizaje ético dentro de la Administración de Negocios</w:t>
+      </w:r>
+    </w:p>
+    <w:p>
+      <w:pPr>
+        <w:pStyle w:val="Prrafodelista"/>
+      </w:pPr>
+      <w:r>
+        <w:t>29:  Importancia de la ética dentro de la Administración de Negocios,  Estrategias para trabajar la ética aplicada a la Administración de Negocios , Ética y deontología (ciencia de los deberes) dentro de la Administración de Negocios, Modelos de aprendizaje ético dentro de la Administración de Negocios &amp; Estudios</w:t>
+      </w:r>
+      <w:r>
+        <w:t xml:space="preserve"> de casos vinculados a la ética</w:t>
       </w:r>
     </w:p>
     <w:p>
@@ -1153,29 +1995,125 @@
           <w:ilvl w:val="0"/>
           <w:numId w:val="1"/>
         </w:numPr>
-        <w:rPr>
-          <w:highlight w:val="green"/>
-        </w:rPr>
-      </w:pPr>
-      <w:r>
-        <w:rPr>
-          <w:highlight w:val="green"/>
-        </w:rPr>
-        <w:t>P25</w:t>
-      </w:r>
-    </w:p>
-    <w:p>
-      <w:pPr>
-        <w:pStyle w:val="Prrafodelista"/>
-        <w:rPr>
-          <w:highlight w:val="green"/>
-        </w:rPr>
-      </w:pPr>
-      <w:r>
-        <w:rPr>
-          <w:highlight w:val="green"/>
-        </w:rPr>
-        <w:t>Similar al caso de P24, pero hay tres niveles (P25_1, P25_2 y P25_3)</w:t>
+      </w:pPr>
+      <w:r>
+        <w:t>P26</w:t>
+      </w:r>
+    </w:p>
+    <w:p>
+      <w:pPr>
+        <w:pStyle w:val="Prrafodelista"/>
+      </w:pPr>
+      <w:r>
+        <w:t>99: NS/NR</w:t>
+      </w:r>
+    </w:p>
+    <w:p>
+      <w:pPr>
+        <w:pStyle w:val="Prrafodelista"/>
+      </w:pPr>
+      <w:r>
+        <w:t>1: Otra</w:t>
+      </w:r>
+    </w:p>
+    <w:p>
+      <w:pPr>
+        <w:pStyle w:val="Prrafodelista"/>
+      </w:pPr>
+      <w:r>
+        <w:t>2: Es una forma de vida sustentada en la vivencia de los valores humanos y profesionales para buscar la justicia y la felicidad</w:t>
+      </w:r>
+    </w:p>
+    <w:p>
+      <w:pPr>
+        <w:pStyle w:val="Prrafodelista"/>
+      </w:pPr>
+      <w:r>
+        <w:t xml:space="preserve">3: </w:t>
+      </w:r>
+      <w:r>
+        <w:t>Es una filosofía de vida para saber actuar y diferenciar lo que se permite y lo que no se permite en la búsqueda del bien común</w:t>
+      </w:r>
+    </w:p>
+    <w:p>
+      <w:pPr>
+        <w:pStyle w:val="Prrafodelista"/>
+      </w:pPr>
+      <w:r>
+        <w:t>4: Es una filosofía de vida para saber actuar y diferenciar lo que se permite y lo que no se permite en la búsqueda del bien común</w:t>
+      </w:r>
+    </w:p>
+    <w:p>
+      <w:pPr>
+        <w:pStyle w:val="Prrafodelista"/>
+      </w:pPr>
+      <w:r>
+        <w:t xml:space="preserve"> &amp; Es una forma de vida sustentada en la vivencia de los valores humanos y profesionales para buscar la justicia y la felicidad</w:t>
+      </w:r>
+    </w:p>
+    <w:p>
+      <w:pPr>
+        <w:pStyle w:val="Prrafodelista"/>
+      </w:pPr>
+      <w:r>
+        <w:t>5: Es una guía para orientar el desempeño personal y profesional en temas controversiales</w:t>
+      </w:r>
+    </w:p>
+    <w:p>
+      <w:pPr>
+        <w:pStyle w:val="Prrafodelista"/>
+      </w:pPr>
+      <w:r>
+        <w:t>6: Es una guía para orientar el desempeño personal y profesional en temas controversiales &amp; Es una filosofía de vida para saber actuar y diferenciar lo que se permite y lo que no se permite en la búsqueda del bien común</w:t>
+      </w:r>
+    </w:p>
+    <w:p>
+      <w:pPr>
+        <w:pStyle w:val="Prrafodelista"/>
+      </w:pPr>
+      <w:r>
+        <w:t>7: Es una teoría filosófica que se relaciona con la moral, las buenas costumbres</w:t>
+      </w:r>
+    </w:p>
+    <w:p>
+      <w:pPr>
+        <w:pStyle w:val="Prrafodelista"/>
+      </w:pPr>
+      <w:r>
+        <w:t>8: Es una teoría filosófica que se relaciona con la moral, las buenas costumbres &amp; Otra</w:t>
+      </w:r>
+    </w:p>
+    <w:p>
+      <w:pPr>
+        <w:pStyle w:val="Prrafodelista"/>
+      </w:pPr>
+      <w:r>
+        <w:t>9: Es una teoría filosófica que se relaciona con la moral, las buenas costumbres &amp; Es una filosofía de vida para saber actuar y diferenciar lo que se permite y lo que no se permite en la búsqueda del bien común</w:t>
+      </w:r>
+    </w:p>
+    <w:p>
+      <w:pPr>
+        <w:pStyle w:val="Prrafodelista"/>
+      </w:pPr>
+      <w:r>
+        <w:t>10: Es una teoría filosófica que se relaciona con la moral, las buenas costumbres, es una filosofía de vida para saber actuar y diferenciar lo que se permite y lo que no se permite en la búsqueda del bien común &amp; Es una forma de vida sustentada en la vivencia de los valores humanos y profesionales para buscar la justicia y la felicidad</w:t>
+      </w:r>
+    </w:p>
+    <w:p>
+      <w:pPr>
+        <w:pStyle w:val="Prrafodelista"/>
+      </w:pPr>
+      <w:r>
+        <w:lastRenderedPageBreak/>
+        <w:t>11: Es una teoría filosófica que se relaciona con la moral, las buenas costumbres &amp; Es una guía para orientar el desempeño personal y profesional en temas controversiales</w:t>
+      </w:r>
+    </w:p>
+    <w:p>
+      <w:pPr>
+        <w:pStyle w:val="Prrafodelista"/>
+      </w:pPr>
+      <w:r>
+        <w:t>12: Es una teoría filosófica que se relaciona con la moral, las buenas costumbres, es una guía para orientar el desempeño personal y profesional en temas controversiales, es una filosofía de vida para saber actuar y diferenciar lo que se permite y lo que no se permite en la búsqueda del bien común &amp; es una forma de vida sustentada en la vivencia de los valores humanos y profesionales para buscar la justicia y la felicidad.</w:t>
       </w:r>
     </w:p>
     <w:p>
@@ -1185,29 +2123,117 @@
           <w:ilvl w:val="0"/>
           <w:numId w:val="1"/>
         </w:numPr>
-        <w:rPr>
-          <w:highlight w:val="green"/>
-        </w:rPr>
-      </w:pPr>
-      <w:r>
-        <w:rPr>
-          <w:highlight w:val="green"/>
-        </w:rPr>
-        <w:t>P25_A</w:t>
-      </w:r>
-    </w:p>
-    <w:p>
-      <w:pPr>
-        <w:pStyle w:val="Prrafodelista"/>
-      </w:pPr>
-      <w:r>
-        <w:rPr>
-          <w:highlight w:val="green"/>
-        </w:rPr>
-        <w:t>Corresponde a la opción otros de la pregunta</w:t>
-      </w:r>
-      <w:bookmarkStart w:id="0" w:name="_GoBack"/>
-      <w:bookmarkEnd w:id="0"/>
+      </w:pPr>
+      <w:r>
+        <w:t>P31</w:t>
+      </w:r>
+    </w:p>
+    <w:p>
+      <w:pPr>
+        <w:pStyle w:val="Prrafodelista"/>
+      </w:pPr>
+      <w:r>
+        <w:t>99: NS/NR</w:t>
+      </w:r>
+    </w:p>
+    <w:p>
+      <w:pPr>
+        <w:pStyle w:val="Prrafodelista"/>
+      </w:pPr>
+      <w:r>
+        <w:t>1: Otro medio(s)</w:t>
+      </w:r>
+    </w:p>
+    <w:p>
+      <w:pPr>
+        <w:pStyle w:val="Prrafodelista"/>
+      </w:pPr>
+      <w:r>
+        <w:t>2: Algún(a) funcionario(a) de la EAN-UCR</w:t>
+      </w:r>
+    </w:p>
+    <w:p>
+      <w:pPr>
+        <w:pStyle w:val="Prrafodelista"/>
+      </w:pPr>
+      <w:r>
+        <w:t>3: Algún(a) funcionario(a) de la EAN-UCR &amp; Otro medio(s)</w:t>
+      </w:r>
+    </w:p>
+    <w:p>
+      <w:pPr>
+        <w:pStyle w:val="Prrafodelista"/>
+      </w:pPr>
+      <w:r>
+        <w:t>4: Información en alguna actividad (foro, taller, conversatorio…) de la EAN-UCR</w:t>
+      </w:r>
+    </w:p>
+    <w:p>
+      <w:pPr>
+        <w:pStyle w:val="Prrafodelista"/>
+      </w:pPr>
+      <w:r>
+        <w:t>5: Información en alguna actividad (foro, taller, conversatorio…) de la EAN-UCR &amp; Algún(a) funcionario(a) de la EAN-UCR</w:t>
+      </w:r>
+    </w:p>
+    <w:p>
+      <w:pPr>
+        <w:pStyle w:val="Prrafodelista"/>
+      </w:pPr>
+      <w:r>
+        <w:t>6: Documentación impresa de la EAN-UCR</w:t>
+      </w:r>
+    </w:p>
+    <w:p>
+      <w:pPr>
+        <w:pStyle w:val="Prrafodelista"/>
+      </w:pPr>
+      <w:r>
+        <w:t>7: Documentación impresa de la EAN-UCR &amp; Otro medio(s)</w:t>
+      </w:r>
+    </w:p>
+    <w:p>
+      <w:pPr>
+        <w:pStyle w:val="Prrafodelista"/>
+      </w:pPr>
+      <w:r>
+        <w:t>8: Documentación impresa de la EAN-UCR &amp; Algún(a) funcionario(a) de la EAN-UCR</w:t>
+      </w:r>
+    </w:p>
+    <w:p>
+      <w:pPr>
+        <w:pStyle w:val="Prrafodelista"/>
+      </w:pPr>
+      <w:r>
+        <w:t>9: Portal Web de la EAN-UCR</w:t>
+      </w:r>
+    </w:p>
+    <w:p>
+      <w:pPr>
+        <w:pStyle w:val="Prrafodelista"/>
+      </w:pPr>
+      <w:r>
+        <w:t>10: Portal Web de la EAN-UCR &amp; Algún(a) funcionario(a) de la EAN-UCR</w:t>
+      </w:r>
+    </w:p>
+    <w:p>
+      <w:pPr>
+        <w:pStyle w:val="Prrafodelista"/>
+      </w:pPr>
+      <w:r>
+        <w:t>11: Portal Web de la EAN-UCR &amp; Información en alguna actividad (foro, taller, conversatorio…) de la EAN-UCR</w:t>
+      </w:r>
+    </w:p>
+    <w:p>
+      <w:pPr>
+        <w:pStyle w:val="Prrafodelista"/>
+      </w:pPr>
+      <w:r>
+        <w:t>12: Portal Web de la EAN-UCR &amp; Docu</w:t>
+      </w:r>
+      <w:r>
+        <w:t>mentación impresa de la EAN-UCR</w:t>
+      </w:r>
     </w:p>
     <w:p>
       <w:pPr>
@@ -1218,7 +2244,87 @@
         </w:numPr>
       </w:pPr>
       <w:r>
-        <w:t>P26</w:t>
+        <w:t>P35</w:t>
+      </w:r>
+    </w:p>
+    <w:p>
+      <w:pPr>
+        <w:pStyle w:val="Prrafodelista"/>
+      </w:pPr>
+      <w:r>
+        <w:t>A</w:t>
+      </w:r>
+    </w:p>
+    <w:p>
+      <w:pPr>
+        <w:pStyle w:val="Prrafodelista"/>
+      </w:pPr>
+      <w:r>
+        <w:t>Desarrollo de investigaciones sobre el tema de la ética</w:t>
+      </w:r>
+    </w:p>
+    <w:p>
+      <w:pPr>
+        <w:pStyle w:val="Prrafodelista"/>
+      </w:pPr>
+      <w:r>
+        <w:t>B</w:t>
+      </w:r>
+    </w:p>
+    <w:p>
+      <w:pPr>
+        <w:pStyle w:val="Prrafodelista"/>
+      </w:pPr>
+      <w:r>
+        <w:t>Desarrollo de proyectos o iniciativas que promuevan la Responsabilidad Social Empresarial (ej. TCU, proyectos sociales)</w:t>
+      </w:r>
+    </w:p>
+    <w:p>
+      <w:pPr>
+        <w:pStyle w:val="Prrafodelista"/>
+      </w:pPr>
+      <w:r>
+        <w:t>C</w:t>
+      </w:r>
+    </w:p>
+    <w:p>
+      <w:pPr>
+        <w:pStyle w:val="Prrafodelista"/>
+      </w:pPr>
+      <w:r>
+        <w:t>Organización de actividades que se vinculan al tema de la ética y los valores</w:t>
+      </w:r>
+    </w:p>
+    <w:p>
+      <w:pPr>
+        <w:pStyle w:val="Prrafodelista"/>
+      </w:pPr>
+      <w:r>
+        <w:t>D</w:t>
+      </w:r>
+    </w:p>
+    <w:p>
+      <w:pPr>
+        <w:pStyle w:val="Prrafodelista"/>
+      </w:pPr>
+      <w:r>
+        <w:t>Comunicados de la EAN-UCR para promover la vivencia de la ética en el ámbito personal, académico y laboral</w:t>
+      </w:r>
+    </w:p>
+    <w:p>
+      <w:pPr>
+        <w:pStyle w:val="Prrafodelista"/>
+      </w:pPr>
+      <w:r>
+        <w:t>E</w:t>
+      </w:r>
+    </w:p>
+    <w:p>
+      <w:pPr>
+        <w:pStyle w:val="Prrafodelista"/>
+      </w:pPr>
+      <w:r>
+        <w:t>Inclusión del eje transversal de ética y valores dentro de los programas de los cursos</w:t>
       </w:r>
     </w:p>
     <w:p>
@@ -1234,50 +2340,21 @@
         <w:pStyle w:val="Prrafodelista"/>
       </w:pPr>
       <w:r>
-        <w:t>1: Otra</w:t>
-      </w:r>
-    </w:p>
-    <w:p>
-      <w:pPr>
-        <w:pStyle w:val="Prrafodelista"/>
-      </w:pPr>
-      <w:r>
-        <w:t>2: Es una forma de vida sustentada en la vivencia de los valores humanos y profesionales para buscar la justicia y la felicidad</w:t>
-      </w:r>
-    </w:p>
-    <w:p>
-      <w:pPr>
-        <w:pStyle w:val="Prrafodelista"/>
-      </w:pPr>
-      <w:r>
-        <w:t xml:space="preserve">3: </w:t>
-      </w:r>
-      <w:r>
-        <w:t>Es una filosofía de vida para saber actuar y diferenciar lo que se permite y lo que no se permite en la búsqueda del bien común</w:t>
-      </w:r>
-    </w:p>
-    <w:p>
-      <w:pPr>
-        <w:pStyle w:val="Prrafodelista"/>
-      </w:pPr>
-      <w:r>
-        <w:t>4: Es una filosofía de vida para saber actuar y diferenciar lo que se permite y lo que no se permite en la búsqueda del bien común</w:t>
-      </w:r>
-    </w:p>
-    <w:p>
-      <w:pPr>
-        <w:pStyle w:val="Prrafodelista"/>
-      </w:pPr>
-      <w:r>
-        <w:t xml:space="preserve"> &amp; Es una forma de vida sustentada en la vivencia de los valores humanos y profesionales para buscar la justicia y la felicidad</w:t>
-      </w:r>
-    </w:p>
-    <w:p>
-      <w:pPr>
-        <w:pStyle w:val="Prrafodelista"/>
-      </w:pPr>
-      <w:r>
-        <w:t>5: Es una guía para orientar el desempeño personal y profesional en temas controversiales</w:t>
+        <w:t>1: Comunicados de la EAN-UCR para promover la vivencia de la ética en el ámbito personal, académico y laboral</w:t>
+      </w:r>
+    </w:p>
+    <w:p>
+      <w:pPr>
+        <w:pStyle w:val="Prrafodelista"/>
+      </w:pPr>
+      <w:r>
+        <w:t>2:</w:t>
+      </w:r>
+      <w:r>
+        <w:t xml:space="preserve"> </w:t>
+      </w:r>
+      <w:r>
+        <w:t>Desarrollo de proyectos o iniciativas que promuevan la Responsabilidad Social Empresarial (ej. TCU, proyectos sociales)</w:t>
       </w:r>
     </w:p>
     <w:p>
@@ -1286,304 +2363,6 @@
       </w:pPr>
       <w:r>
         <w:lastRenderedPageBreak/>
-        <w:t>6: Es una guía para orientar el desempeño personal y profesional en temas controversiales &amp; Es una filosofía de vida para saber actuar y diferenciar lo que se permite y lo que no se permite en la búsqueda del bien común</w:t>
-      </w:r>
-    </w:p>
-    <w:p>
-      <w:pPr>
-        <w:pStyle w:val="Prrafodelista"/>
-      </w:pPr>
-      <w:r>
-        <w:t>7: Es una teoría filosófica que se relaciona con la moral, las buenas costumbres</w:t>
-      </w:r>
-    </w:p>
-    <w:p>
-      <w:pPr>
-        <w:pStyle w:val="Prrafodelista"/>
-      </w:pPr>
-      <w:r>
-        <w:t>8: Es una teoría filosófica que se relaciona con la moral, las buenas costumbres &amp; Otra</w:t>
-      </w:r>
-    </w:p>
-    <w:p>
-      <w:pPr>
-        <w:pStyle w:val="Prrafodelista"/>
-      </w:pPr>
-      <w:r>
-        <w:t>9: Es una teoría filosófica que se relaciona con la moral, las buenas costumbres &amp; Es una filosofía de vida para saber actuar y diferenciar lo que se permite y lo que no se permite en la búsqueda del bien común</w:t>
-      </w:r>
-    </w:p>
-    <w:p>
-      <w:pPr>
-        <w:pStyle w:val="Prrafodelista"/>
-      </w:pPr>
-      <w:r>
-        <w:t>10: Es una teoría filosófica que se relaciona con la moral, las buenas costumbres, es una filosofía de vida para saber actuar y diferenciar lo que se permite y lo que no se permite en la búsqueda del bien común &amp; Es una forma de vida sustentada en la vivencia de los valores humanos y profesionales para buscar la justicia y la felicidad</w:t>
-      </w:r>
-    </w:p>
-    <w:p>
-      <w:pPr>
-        <w:pStyle w:val="Prrafodelista"/>
-      </w:pPr>
-      <w:r>
-        <w:t>11: Es una teoría filosófica que se relaciona con la moral, las buenas costumbres &amp; Es una guía para orientar el desempeño personal y profesional en temas controversiales</w:t>
-      </w:r>
-    </w:p>
-    <w:p>
-      <w:pPr>
-        <w:pStyle w:val="Prrafodelista"/>
-      </w:pPr>
-      <w:r>
-        <w:t>12: Es una teoría filosófica que se relaciona con la moral, las buenas costumbres, es una guía para orientar el desempeño personal y profesional en temas controversiales, es una filosofía de vida para saber actuar y diferenciar lo que se permite y lo que no se permite en la búsqueda del bien común &amp; es una forma de vida sustentada en la vivencia de los valores humanos y profesionales para buscar la justicia y la felicidad.</w:t>
-      </w:r>
-    </w:p>
-    <w:p>
-      <w:pPr>
-        <w:pStyle w:val="Prrafodelista"/>
-        <w:numPr>
-          <w:ilvl w:val="0"/>
-          <w:numId w:val="1"/>
-        </w:numPr>
-      </w:pPr>
-      <w:r>
-        <w:t>P31</w:t>
-      </w:r>
-    </w:p>
-    <w:p>
-      <w:pPr>
-        <w:pStyle w:val="Prrafodelista"/>
-      </w:pPr>
-      <w:r>
-        <w:t>99: NS/NR</w:t>
-      </w:r>
-    </w:p>
-    <w:p>
-      <w:pPr>
-        <w:pStyle w:val="Prrafodelista"/>
-      </w:pPr>
-      <w:r>
-        <w:t>1: Otro medio(s)</w:t>
-      </w:r>
-    </w:p>
-    <w:p>
-      <w:pPr>
-        <w:pStyle w:val="Prrafodelista"/>
-      </w:pPr>
-      <w:r>
-        <w:t>2: Algún(a) funcionario(a) de la EAN-UCR</w:t>
-      </w:r>
-    </w:p>
-    <w:p>
-      <w:pPr>
-        <w:pStyle w:val="Prrafodelista"/>
-      </w:pPr>
-      <w:r>
-        <w:t>3: Algún(a) funcionario(a) de la EAN-UCR &amp; Otro medio(s)</w:t>
-      </w:r>
-    </w:p>
-    <w:p>
-      <w:pPr>
-        <w:pStyle w:val="Prrafodelista"/>
-      </w:pPr>
-      <w:r>
-        <w:t>4: Información en alguna actividad (foro, taller, conversatorio…) de la EAN-UCR</w:t>
-      </w:r>
-    </w:p>
-    <w:p>
-      <w:pPr>
-        <w:pStyle w:val="Prrafodelista"/>
-      </w:pPr>
-      <w:r>
-        <w:t>5: Información en alguna actividad (foro, taller, conversatorio…) de la EAN-UCR &amp; Algún(a) funcionario(a) de la EAN-UCR</w:t>
-      </w:r>
-    </w:p>
-    <w:p>
-      <w:pPr>
-        <w:pStyle w:val="Prrafodelista"/>
-      </w:pPr>
-      <w:r>
-        <w:t>6: Documentación impresa de la EAN-UCR</w:t>
-      </w:r>
-    </w:p>
-    <w:p>
-      <w:pPr>
-        <w:pStyle w:val="Prrafodelista"/>
-      </w:pPr>
-      <w:r>
-        <w:t>7: Documentación impresa de la EAN-UCR &amp; Otro medio(s)</w:t>
-      </w:r>
-    </w:p>
-    <w:p>
-      <w:pPr>
-        <w:pStyle w:val="Prrafodelista"/>
-      </w:pPr>
-      <w:r>
-        <w:t>8: Documentación impresa de la EAN-UCR &amp; Algún(a) funcionario(a) de la EAN-UCR</w:t>
-      </w:r>
-    </w:p>
-    <w:p>
-      <w:pPr>
-        <w:pStyle w:val="Prrafodelista"/>
-      </w:pPr>
-      <w:r>
-        <w:t>9: Portal Web de la EAN-UCR</w:t>
-      </w:r>
-    </w:p>
-    <w:p>
-      <w:pPr>
-        <w:pStyle w:val="Prrafodelista"/>
-      </w:pPr>
-      <w:r>
-        <w:t>10: Portal Web de la EAN-UCR &amp; Algún(a) funcionario(a) de la EAN-UCR</w:t>
-      </w:r>
-    </w:p>
-    <w:p>
-      <w:pPr>
-        <w:pStyle w:val="Prrafodelista"/>
-      </w:pPr>
-      <w:r>
-        <w:t>11: Portal Web de la EAN-UCR &amp; Información en alguna actividad (foro, taller, conversatorio…) de la EAN-UCR</w:t>
-      </w:r>
-    </w:p>
-    <w:p>
-      <w:pPr>
-        <w:pStyle w:val="Prrafodelista"/>
-      </w:pPr>
-      <w:r>
-        <w:t>12: Portal Web de la EAN-UCR &amp; Docu</w:t>
-      </w:r>
-      <w:r>
-        <w:t>mentación impresa de la EAN-UCR</w:t>
-      </w:r>
-    </w:p>
-    <w:p>
-      <w:pPr>
-        <w:pStyle w:val="Prrafodelista"/>
-        <w:numPr>
-          <w:ilvl w:val="0"/>
-          <w:numId w:val="1"/>
-        </w:numPr>
-      </w:pPr>
-      <w:r>
-        <w:t>P35</w:t>
-      </w:r>
-    </w:p>
-    <w:p>
-      <w:pPr>
-        <w:pStyle w:val="Prrafodelista"/>
-      </w:pPr>
-      <w:r>
-        <w:t>A</w:t>
-      </w:r>
-    </w:p>
-    <w:p>
-      <w:pPr>
-        <w:pStyle w:val="Prrafodelista"/>
-      </w:pPr>
-      <w:r>
-        <w:t>Desarrollo de investigaciones sobre el tema de la ética</w:t>
-      </w:r>
-    </w:p>
-    <w:p>
-      <w:pPr>
-        <w:pStyle w:val="Prrafodelista"/>
-      </w:pPr>
-      <w:r>
-        <w:t>B</w:t>
-      </w:r>
-    </w:p>
-    <w:p>
-      <w:pPr>
-        <w:pStyle w:val="Prrafodelista"/>
-      </w:pPr>
-      <w:r>
-        <w:t>Desarrollo de proyectos o iniciativas que promuevan la Responsabilidad Social Empresarial (ej. TCU, proyectos sociales)</w:t>
-      </w:r>
-    </w:p>
-    <w:p>
-      <w:pPr>
-        <w:pStyle w:val="Prrafodelista"/>
-      </w:pPr>
-      <w:r>
-        <w:t>C</w:t>
-      </w:r>
-    </w:p>
-    <w:p>
-      <w:pPr>
-        <w:pStyle w:val="Prrafodelista"/>
-      </w:pPr>
-      <w:r>
-        <w:lastRenderedPageBreak/>
-        <w:t>Organización de actividades que se vinculan al tema de la ética y los valores</w:t>
-      </w:r>
-    </w:p>
-    <w:p>
-      <w:pPr>
-        <w:pStyle w:val="Prrafodelista"/>
-      </w:pPr>
-      <w:r>
-        <w:t>D</w:t>
-      </w:r>
-    </w:p>
-    <w:p>
-      <w:pPr>
-        <w:pStyle w:val="Prrafodelista"/>
-      </w:pPr>
-      <w:r>
-        <w:t>Comunicados de la EAN-UCR para promover la vivencia de la ética en el ámbito personal, académico y laboral</w:t>
-      </w:r>
-    </w:p>
-    <w:p>
-      <w:pPr>
-        <w:pStyle w:val="Prrafodelista"/>
-      </w:pPr>
-      <w:r>
-        <w:t>E</w:t>
-      </w:r>
-    </w:p>
-    <w:p>
-      <w:pPr>
-        <w:pStyle w:val="Prrafodelista"/>
-      </w:pPr>
-      <w:r>
-        <w:t>Inclusión del eje transversal de ética y valores dentro de los programas de los cursos</w:t>
-      </w:r>
-    </w:p>
-    <w:p>
-      <w:pPr>
-        <w:pStyle w:val="Prrafodelista"/>
-      </w:pPr>
-      <w:r>
-        <w:t>99: NS/NR</w:t>
-      </w:r>
-    </w:p>
-    <w:p>
-      <w:pPr>
-        <w:pStyle w:val="Prrafodelista"/>
-      </w:pPr>
-      <w:r>
-        <w:t>1: Comunicados de la EAN-UCR para promover la vivencia de la ética en el ámbito personal, académico y laboral</w:t>
-      </w:r>
-    </w:p>
-    <w:p>
-      <w:pPr>
-        <w:pStyle w:val="Prrafodelista"/>
-      </w:pPr>
-      <w:r>
-        <w:t>2:</w:t>
-      </w:r>
-      <w:r>
-        <w:t xml:space="preserve"> </w:t>
-      </w:r>
-      <w:r>
-        <w:t>Desarrollo de proyectos o iniciativas que promuevan la Responsabilidad Social Empresarial (ej. TCU, proyectos sociales)</w:t>
-      </w:r>
-    </w:p>
-    <w:p>
-      <w:pPr>
-        <w:pStyle w:val="Prrafodelista"/>
-      </w:pPr>
-      <w:r>
         <w:t>3:</w:t>
       </w:r>
       <w:r>
@@ -1662,7 +2441,7 @@
   <w:abstractNum w:abstractNumId="0" w15:restartNumberingAfterBreak="0">
     <w:nsid w:val="1CC600B6"/>
     <w:multiLevelType w:val="hybridMultilevel"/>
-    <w:tmpl w:val="D2A8FA08"/>
+    <w:tmpl w:val="0912376E"/>
     <w:lvl w:ilvl="0" w:tplc="140A0001">
       <w:start w:val="1"/>
       <w:numFmt w:val="bullet"/>

</xml_diff>

<commit_message>
Fin de preguntas cerradas
</commit_message>
<xml_diff>
--- a/Parte II - SPSS/Diccionario.docx
+++ b/Parte II - SPSS/Diccionario.docx
@@ -9,274 +9,153 @@
           <w:ilvl w:val="0"/>
           <w:numId w:val="1"/>
         </w:numPr>
-        <w:rPr>
-          <w:highlight w:val="green"/>
-        </w:rPr>
-      </w:pPr>
-      <w:r>
-        <w:rPr>
-          <w:highlight w:val="green"/>
-        </w:rPr>
+      </w:pPr>
+      <w:r>
         <w:t>Carrera que está cursando.</w:t>
       </w:r>
     </w:p>
     <w:p>
       <w:pPr>
         <w:pStyle w:val="Prrafodelista"/>
-        <w:rPr>
-          <w:highlight w:val="green"/>
-        </w:rPr>
-      </w:pPr>
-      <w:r>
-        <w:rPr>
-          <w:highlight w:val="green"/>
-        </w:rPr>
+      </w:pPr>
+      <w:r>
         <w:t>99</w:t>
       </w:r>
       <w:r>
-        <w:rPr>
-          <w:highlight w:val="green"/>
-        </w:rPr>
         <w:t>: N</w:t>
       </w:r>
       <w:r>
-        <w:rPr>
-          <w:highlight w:val="green"/>
-        </w:rPr>
         <w:t>S/NR</w:t>
       </w:r>
-    </w:p>
-    <w:p>
-      <w:pPr>
-        <w:pStyle w:val="Prrafodelista"/>
-        <w:rPr>
-          <w:highlight w:val="green"/>
-        </w:rPr>
-      </w:pPr>
-      <w:r>
-        <w:rPr>
-          <w:highlight w:val="green"/>
-        </w:rPr>
+      <w:bookmarkStart w:id="0" w:name="_GoBack"/>
+      <w:bookmarkEnd w:id="0"/>
+    </w:p>
+    <w:p>
+      <w:pPr>
+        <w:pStyle w:val="Prrafodelista"/>
+      </w:pPr>
+      <w:r>
         <w:t>1</w:t>
       </w:r>
       <w:r>
-        <w:rPr>
-          <w:highlight w:val="green"/>
-        </w:rPr>
         <w:t>: Licenciatura negocios</w:t>
       </w:r>
     </w:p>
     <w:p>
       <w:pPr>
         <w:pStyle w:val="Prrafodelista"/>
-        <w:rPr>
-          <w:highlight w:val="green"/>
-        </w:rPr>
-      </w:pPr>
-      <w:r>
-        <w:rPr>
-          <w:highlight w:val="green"/>
-        </w:rPr>
+      </w:pPr>
+      <w:r>
         <w:t>2</w:t>
       </w:r>
       <w:r>
-        <w:rPr>
-          <w:highlight w:val="green"/>
-        </w:rPr>
         <w:t>: Bachillerato negocios</w:t>
       </w:r>
     </w:p>
     <w:p>
       <w:pPr>
         <w:pStyle w:val="Prrafodelista"/>
-        <w:rPr>
-          <w:highlight w:val="green"/>
-        </w:rPr>
-      </w:pPr>
-      <w:r>
-        <w:rPr>
-          <w:highlight w:val="green"/>
-        </w:rPr>
+      </w:pPr>
+      <w:r>
         <w:t>3</w:t>
       </w:r>
       <w:r>
-        <w:rPr>
-          <w:highlight w:val="green"/>
-        </w:rPr>
         <w:t>: Bachillerato y Licenciatura negocios</w:t>
       </w:r>
     </w:p>
     <w:p>
       <w:pPr>
         <w:pStyle w:val="Prrafodelista"/>
-        <w:rPr>
-          <w:highlight w:val="green"/>
-        </w:rPr>
-      </w:pPr>
-      <w:r>
-        <w:rPr>
-          <w:highlight w:val="green"/>
-        </w:rPr>
+      </w:pPr>
+      <w:r>
         <w:t>4</w:t>
       </w:r>
       <w:r>
-        <w:rPr>
-          <w:highlight w:val="green"/>
-        </w:rPr>
         <w:t>: Licenciatura Dirección</w:t>
       </w:r>
     </w:p>
     <w:p>
       <w:pPr>
         <w:pStyle w:val="Prrafodelista"/>
-        <w:rPr>
-          <w:highlight w:val="green"/>
-        </w:rPr>
-      </w:pPr>
-      <w:r>
-        <w:rPr>
-          <w:highlight w:val="green"/>
-        </w:rPr>
+      </w:pPr>
+      <w:r>
         <w:t>5</w:t>
       </w:r>
       <w:r>
-        <w:rPr>
-          <w:highlight w:val="green"/>
-        </w:rPr>
         <w:t>: Licenciatura dirección y Bachillerato Negocios</w:t>
       </w:r>
     </w:p>
     <w:p>
       <w:pPr>
         <w:pStyle w:val="Prrafodelista"/>
-        <w:rPr>
-          <w:highlight w:val="green"/>
-        </w:rPr>
-      </w:pPr>
-      <w:r>
-        <w:rPr>
-          <w:highlight w:val="green"/>
-        </w:rPr>
+      </w:pPr>
+      <w:r>
         <w:t>6</w:t>
       </w:r>
       <w:r>
-        <w:rPr>
-          <w:highlight w:val="green"/>
-        </w:rPr>
         <w:t>: Bachillerato dirección</w:t>
       </w:r>
     </w:p>
     <w:p>
       <w:pPr>
         <w:pStyle w:val="Prrafodelista"/>
-        <w:rPr>
-          <w:highlight w:val="green"/>
-        </w:rPr>
-      </w:pPr>
-      <w:r>
-        <w:rPr>
-          <w:highlight w:val="green"/>
-        </w:rPr>
+      </w:pPr>
+      <w:r>
         <w:t>7</w:t>
       </w:r>
       <w:r>
-        <w:rPr>
-          <w:highlight w:val="green"/>
-        </w:rPr>
         <w:t>: Bachillerato dirección y Licenciatura negocios</w:t>
       </w:r>
     </w:p>
     <w:p>
       <w:pPr>
         <w:pStyle w:val="Prrafodelista"/>
-        <w:rPr>
-          <w:highlight w:val="green"/>
-        </w:rPr>
-      </w:pPr>
-      <w:r>
-        <w:rPr>
-          <w:highlight w:val="green"/>
-        </w:rPr>
+      </w:pPr>
+      <w:r>
         <w:t>8</w:t>
       </w:r>
       <w:r>
-        <w:rPr>
-          <w:highlight w:val="green"/>
-        </w:rPr>
         <w:t>: Bachillerato dirección y bachillerato negocios</w:t>
       </w:r>
     </w:p>
     <w:p>
       <w:pPr>
         <w:pStyle w:val="Prrafodelista"/>
-        <w:rPr>
-          <w:highlight w:val="green"/>
-        </w:rPr>
-      </w:pPr>
-      <w:r>
-        <w:rPr>
-          <w:highlight w:val="green"/>
-        </w:rPr>
+      </w:pPr>
+      <w:r>
         <w:t>9</w:t>
       </w:r>
       <w:r>
-        <w:rPr>
-          <w:highlight w:val="green"/>
-        </w:rPr>
         <w:t>: Bachillerato y licenciatura dirección</w:t>
       </w:r>
     </w:p>
     <w:p>
       <w:pPr>
         <w:pStyle w:val="Prrafodelista"/>
-        <w:rPr>
-          <w:highlight w:val="green"/>
-        </w:rPr>
-      </w:pPr>
-      <w:r>
-        <w:rPr>
-          <w:highlight w:val="green"/>
-        </w:rPr>
+      </w:pPr>
+      <w:r>
         <w:t>10</w:t>
       </w:r>
       <w:r>
-        <w:rPr>
-          <w:highlight w:val="green"/>
-        </w:rPr>
         <w:t>: Bachillerato y licenciatura dirección y otro</w:t>
       </w:r>
     </w:p>
     <w:p>
       <w:pPr>
         <w:pStyle w:val="Prrafodelista"/>
-        <w:rPr>
-          <w:highlight w:val="green"/>
-        </w:rPr>
-      </w:pPr>
-      <w:r>
-        <w:rPr>
-          <w:highlight w:val="green"/>
-        </w:rPr>
+      </w:pPr>
+      <w:r>
         <w:t>11</w:t>
       </w:r>
       <w:r>
-        <w:rPr>
-          <w:highlight w:val="green"/>
-        </w:rPr>
         <w:t>: bachillerato y licenciatura en dirección y bachillerato negocios</w:t>
       </w:r>
     </w:p>
     <w:p>
       <w:pPr>
         <w:pStyle w:val="Prrafodelista"/>
-        <w:rPr>
-          <w:highlight w:val="green"/>
-        </w:rPr>
-      </w:pPr>
-      <w:r>
-        <w:rPr>
-          <w:highlight w:val="green"/>
-        </w:rPr>
+      </w:pPr>
+      <w:r>
         <w:t>12: Bachillerato y licenciatura en Dirección, Bachillerato y licenciatura en negocios</w:t>
       </w:r>
     </w:p>
@@ -285,19 +164,8 @@
         <w:pStyle w:val="Prrafodelista"/>
       </w:pPr>
       <w:r>
-        <w:rPr>
-          <w:highlight w:val="green"/>
-        </w:rPr>
-        <w:t xml:space="preserve">13: Bachillerato en </w:t>
-      </w:r>
-      <w:proofErr w:type="spellStart"/>
-      <w:r>
-        <w:rPr>
-          <w:highlight w:val="green"/>
-        </w:rPr>
-        <w:t>direccion</w:t>
-      </w:r>
-      <w:proofErr w:type="spellEnd"/>
+        <w:t>13: Bachillerato en direccion</w:t>
+      </w:r>
     </w:p>
     <w:p>
       <w:pPr>
@@ -306,292 +174,160 @@
           <w:ilvl w:val="0"/>
           <w:numId w:val="1"/>
         </w:numPr>
-        <w:rPr>
-          <w:highlight w:val="green"/>
-        </w:rPr>
-      </w:pPr>
-      <w:r>
-        <w:rPr>
-          <w:highlight w:val="green"/>
-        </w:rPr>
+      </w:pPr>
+      <w:r>
         <w:t>Año que está cursando.</w:t>
       </w:r>
     </w:p>
     <w:p>
       <w:pPr>
         <w:pStyle w:val="Prrafodelista"/>
-        <w:rPr>
-          <w:highlight w:val="green"/>
-        </w:rPr>
-      </w:pPr>
-      <w:r>
-        <w:rPr>
-          <w:highlight w:val="green"/>
-        </w:rPr>
+      </w:pPr>
+      <w:r>
         <w:t>99</w:t>
       </w:r>
       <w:r>
-        <w:rPr>
-          <w:highlight w:val="green"/>
-        </w:rPr>
         <w:t>: Ninguno</w:t>
       </w:r>
     </w:p>
     <w:p>
       <w:pPr>
         <w:pStyle w:val="Prrafodelista"/>
-        <w:rPr>
-          <w:highlight w:val="green"/>
-        </w:rPr>
-      </w:pPr>
-      <w:r>
-        <w:rPr>
-          <w:highlight w:val="green"/>
-        </w:rPr>
+      </w:pPr>
+      <w:r>
         <w:t>1</w:t>
       </w:r>
       <w:r>
-        <w:rPr>
-          <w:highlight w:val="green"/>
-        </w:rPr>
         <w:t xml:space="preserve">: </w:t>
       </w:r>
       <w:r>
-        <w:rPr>
-          <w:highlight w:val="green"/>
-        </w:rPr>
         <w:t>V año</w:t>
       </w:r>
     </w:p>
     <w:p>
       <w:pPr>
         <w:pStyle w:val="Prrafodelista"/>
-        <w:rPr>
-          <w:highlight w:val="green"/>
-        </w:rPr>
-      </w:pPr>
-      <w:r>
-        <w:rPr>
-          <w:highlight w:val="green"/>
-        </w:rPr>
+      </w:pPr>
+      <w:r>
         <w:t>2</w:t>
       </w:r>
       <w:r>
-        <w:rPr>
-          <w:highlight w:val="green"/>
-        </w:rPr>
         <w:t xml:space="preserve">: IV </w:t>
       </w:r>
       <w:r>
-        <w:rPr>
-          <w:highlight w:val="green"/>
-        </w:rPr>
         <w:t>año</w:t>
       </w:r>
     </w:p>
     <w:p>
       <w:pPr>
         <w:pStyle w:val="Prrafodelista"/>
-        <w:rPr>
-          <w:highlight w:val="green"/>
-        </w:rPr>
-      </w:pPr>
-      <w:r>
-        <w:rPr>
-          <w:highlight w:val="green"/>
-        </w:rPr>
+      </w:pPr>
+      <w:r>
         <w:t>3</w:t>
       </w:r>
       <w:r>
-        <w:rPr>
-          <w:highlight w:val="green"/>
-        </w:rPr>
         <w:t>: IV y V</w:t>
       </w:r>
       <w:r>
-        <w:rPr>
-          <w:highlight w:val="green"/>
-        </w:rPr>
         <w:t xml:space="preserve"> año</w:t>
       </w:r>
     </w:p>
     <w:p>
       <w:pPr>
         <w:pStyle w:val="Prrafodelista"/>
-        <w:rPr>
-          <w:highlight w:val="green"/>
-        </w:rPr>
-      </w:pPr>
-      <w:r>
-        <w:rPr>
-          <w:highlight w:val="green"/>
-        </w:rPr>
+      </w:pPr>
+      <w:r>
         <w:t>4</w:t>
       </w:r>
       <w:r>
-        <w:rPr>
-          <w:highlight w:val="green"/>
-        </w:rPr>
         <w:t>: III año</w:t>
       </w:r>
     </w:p>
     <w:p>
       <w:pPr>
         <w:pStyle w:val="Prrafodelista"/>
-        <w:rPr>
-          <w:highlight w:val="green"/>
-        </w:rPr>
-      </w:pPr>
-      <w:r>
-        <w:rPr>
-          <w:highlight w:val="green"/>
-        </w:rPr>
+      </w:pPr>
+      <w:r>
         <w:t>5</w:t>
       </w:r>
       <w:r>
-        <w:rPr>
-          <w:highlight w:val="green"/>
-        </w:rPr>
         <w:t>: III y IV año</w:t>
       </w:r>
     </w:p>
     <w:p>
       <w:pPr>
         <w:pStyle w:val="Prrafodelista"/>
-        <w:rPr>
-          <w:highlight w:val="green"/>
-        </w:rPr>
-      </w:pPr>
-      <w:r>
-        <w:rPr>
-          <w:highlight w:val="green"/>
-        </w:rPr>
+      </w:pPr>
+      <w:r>
         <w:t>6</w:t>
       </w:r>
       <w:r>
-        <w:rPr>
-          <w:highlight w:val="green"/>
-        </w:rPr>
         <w:t>: II y V año</w:t>
       </w:r>
     </w:p>
     <w:p>
       <w:pPr>
         <w:pStyle w:val="Prrafodelista"/>
-        <w:rPr>
-          <w:highlight w:val="green"/>
-        </w:rPr>
-      </w:pPr>
-      <w:r>
-        <w:rPr>
-          <w:highlight w:val="green"/>
-        </w:rPr>
+      </w:pPr>
+      <w:r>
         <w:t>7</w:t>
       </w:r>
       <w:r>
-        <w:rPr>
-          <w:highlight w:val="green"/>
-        </w:rPr>
         <w:t>: II, IV y V año</w:t>
       </w:r>
     </w:p>
     <w:p>
       <w:pPr>
         <w:pStyle w:val="Prrafodelista"/>
-        <w:rPr>
-          <w:highlight w:val="green"/>
-        </w:rPr>
-      </w:pPr>
-      <w:r>
-        <w:rPr>
-          <w:highlight w:val="green"/>
-        </w:rPr>
+      </w:pPr>
+      <w:r>
         <w:t>8:</w:t>
       </w:r>
       <w:r>
-        <w:rPr>
-          <w:highlight w:val="green"/>
-        </w:rPr>
         <w:t xml:space="preserve"> III, IV y V</w:t>
       </w:r>
     </w:p>
     <w:p>
       <w:pPr>
         <w:pStyle w:val="Prrafodelista"/>
-        <w:rPr>
-          <w:highlight w:val="green"/>
-        </w:rPr>
-      </w:pPr>
-      <w:r>
-        <w:rPr>
-          <w:highlight w:val="green"/>
-        </w:rPr>
+      </w:pPr>
+      <w:r>
         <w:t>9:</w:t>
       </w:r>
       <w:r>
-        <w:rPr>
-          <w:highlight w:val="green"/>
-        </w:rPr>
         <w:t xml:space="preserve"> II</w:t>
       </w:r>
     </w:p>
     <w:p>
       <w:pPr>
         <w:pStyle w:val="Prrafodelista"/>
-        <w:rPr>
-          <w:highlight w:val="green"/>
-        </w:rPr>
-      </w:pPr>
-      <w:r>
-        <w:rPr>
-          <w:highlight w:val="green"/>
-        </w:rPr>
+      </w:pPr>
+      <w:r>
         <w:t>10:</w:t>
       </w:r>
       <w:r>
-        <w:rPr>
-          <w:highlight w:val="green"/>
-        </w:rPr>
         <w:t xml:space="preserve"> II y IV</w:t>
       </w:r>
     </w:p>
     <w:p>
       <w:pPr>
         <w:pStyle w:val="Prrafodelista"/>
-        <w:rPr>
-          <w:highlight w:val="green"/>
-        </w:rPr>
-      </w:pPr>
-      <w:r>
-        <w:rPr>
-          <w:highlight w:val="green"/>
-        </w:rPr>
+      </w:pPr>
+      <w:r>
         <w:t>11:</w:t>
       </w:r>
       <w:r>
-        <w:rPr>
-          <w:highlight w:val="green"/>
-        </w:rPr>
         <w:t xml:space="preserve"> I</w:t>
       </w:r>
     </w:p>
     <w:p>
       <w:pPr>
         <w:pStyle w:val="Prrafodelista"/>
-        <w:rPr>
-          <w:highlight w:val="green"/>
-        </w:rPr>
-      </w:pPr>
-      <w:r>
-        <w:rPr>
-          <w:highlight w:val="green"/>
-        </w:rPr>
+      </w:pPr>
+      <w:r>
         <w:t>12:</w:t>
       </w:r>
       <w:r>
-        <w:rPr>
-          <w:highlight w:val="green"/>
-        </w:rPr>
         <w:t xml:space="preserve"> I y V</w:t>
       </w:r>
     </w:p>
@@ -600,9 +336,6 @@
         <w:pStyle w:val="Prrafodelista"/>
       </w:pPr>
       <w:r>
-        <w:rPr>
-          <w:highlight w:val="green"/>
-        </w:rPr>
         <w:t>13: III y V</w:t>
       </w:r>
     </w:p>
@@ -613,76 +346,43 @@
           <w:ilvl w:val="0"/>
           <w:numId w:val="1"/>
         </w:numPr>
-        <w:rPr>
-          <w:highlight w:val="green"/>
-        </w:rPr>
-      </w:pPr>
-      <w:r>
-        <w:rPr>
-          <w:highlight w:val="green"/>
-        </w:rPr>
+      </w:pPr>
+      <w:r>
         <w:t>Importancia que le otorga a la ética:</w:t>
       </w:r>
     </w:p>
     <w:p>
       <w:pPr>
         <w:pStyle w:val="Prrafodelista"/>
-        <w:rPr>
-          <w:highlight w:val="green"/>
-        </w:rPr>
-      </w:pPr>
-      <w:r>
-        <w:rPr>
-          <w:highlight w:val="green"/>
-        </w:rPr>
+      </w:pPr>
+      <w:r>
         <w:t>99</w:t>
       </w:r>
       <w:r>
-        <w:rPr>
-          <w:highlight w:val="green"/>
-        </w:rPr>
         <w:t>: Ninguno</w:t>
       </w:r>
     </w:p>
     <w:p>
       <w:pPr>
         <w:pStyle w:val="Prrafodelista"/>
-        <w:rPr>
-          <w:highlight w:val="green"/>
-        </w:rPr>
-      </w:pPr>
-      <w:r>
-        <w:rPr>
-          <w:highlight w:val="green"/>
-        </w:rPr>
+      </w:pPr>
+      <w:r>
         <w:t>1: Muy importante</w:t>
       </w:r>
     </w:p>
     <w:p>
       <w:pPr>
         <w:pStyle w:val="Prrafodelista"/>
-        <w:rPr>
-          <w:highlight w:val="green"/>
-        </w:rPr>
-      </w:pPr>
-      <w:r>
-        <w:rPr>
-          <w:highlight w:val="green"/>
-        </w:rPr>
+      </w:pPr>
+      <w:r>
         <w:t>2: Importante</w:t>
       </w:r>
     </w:p>
     <w:p>
       <w:pPr>
         <w:pStyle w:val="Prrafodelista"/>
-        <w:rPr>
-          <w:highlight w:val="green"/>
-        </w:rPr>
-      </w:pPr>
-      <w:r>
-        <w:rPr>
-          <w:highlight w:val="green"/>
-        </w:rPr>
+      </w:pPr>
+      <w:r>
         <w:t>3: Importante y muy importante</w:t>
       </w:r>
     </w:p>
@@ -691,9 +391,6 @@
         <w:pStyle w:val="Prrafodelista"/>
       </w:pPr>
       <w:r>
-        <w:rPr>
-          <w:highlight w:val="green"/>
-        </w:rPr>
         <w:t>4: Poco importante</w:t>
       </w:r>
     </w:p>
@@ -704,28 +401,16 @@
           <w:ilvl w:val="0"/>
           <w:numId w:val="1"/>
         </w:numPr>
-        <w:rPr>
-          <w:highlight w:val="green"/>
-        </w:rPr>
-      </w:pPr>
-      <w:r>
-        <w:rPr>
-          <w:highlight w:val="green"/>
-        </w:rPr>
+      </w:pPr>
+      <w:r>
         <w:t>En los cursos del plan de estudios en su carrera ¿ha recibido algún tipo de formación ética?</w:t>
       </w:r>
     </w:p>
     <w:p>
       <w:pPr>
         <w:pStyle w:val="Prrafodelista"/>
-        <w:rPr>
-          <w:highlight w:val="green"/>
-        </w:rPr>
-      </w:pPr>
-      <w:r>
-        <w:rPr>
-          <w:highlight w:val="green"/>
-        </w:rPr>
+      </w:pPr>
+      <w:r>
         <w:t>0: No</w:t>
       </w:r>
     </w:p>
@@ -734,9 +419,6 @@
         <w:pStyle w:val="Prrafodelista"/>
       </w:pPr>
       <w:r>
-        <w:rPr>
-          <w:highlight w:val="green"/>
-        </w:rPr>
         <w:t>1: SI</w:t>
       </w:r>
     </w:p>
@@ -747,42 +429,24 @@
           <w:ilvl w:val="0"/>
           <w:numId w:val="1"/>
         </w:numPr>
-        <w:rPr>
-          <w:highlight w:val="green"/>
-        </w:rPr>
-      </w:pPr>
-      <w:r>
-        <w:rPr>
-          <w:highlight w:val="green"/>
-        </w:rPr>
+      </w:pPr>
+      <w:r>
         <w:t>P7</w:t>
       </w:r>
     </w:p>
     <w:p>
       <w:pPr>
         <w:pStyle w:val="Prrafodelista"/>
-        <w:rPr>
-          <w:highlight w:val="green"/>
-        </w:rPr>
-      </w:pPr>
-      <w:r>
-        <w:rPr>
-          <w:highlight w:val="green"/>
-        </w:rPr>
+      </w:pPr>
+      <w:r>
         <w:t>99: NS/NR</w:t>
       </w:r>
     </w:p>
     <w:p>
       <w:pPr>
         <w:pStyle w:val="Prrafodelista"/>
-        <w:rPr>
-          <w:highlight w:val="green"/>
-        </w:rPr>
-      </w:pPr>
-      <w:r>
-        <w:rPr>
-          <w:highlight w:val="green"/>
-        </w:rPr>
+      </w:pPr>
+      <w:r>
         <w:lastRenderedPageBreak/>
         <w:t>1: Mucho</w:t>
       </w:r>
@@ -790,28 +454,16 @@
     <w:p>
       <w:pPr>
         <w:pStyle w:val="Prrafodelista"/>
-        <w:rPr>
-          <w:highlight w:val="green"/>
-        </w:rPr>
-      </w:pPr>
-      <w:r>
-        <w:rPr>
-          <w:highlight w:val="green"/>
-        </w:rPr>
+      </w:pPr>
+      <w:r>
         <w:t>2: Lo necesario</w:t>
       </w:r>
     </w:p>
     <w:p>
       <w:pPr>
         <w:pStyle w:val="Prrafodelista"/>
-        <w:rPr>
-          <w:highlight w:val="green"/>
-        </w:rPr>
-      </w:pPr>
-      <w:r>
-        <w:rPr>
-          <w:highlight w:val="green"/>
-        </w:rPr>
+      </w:pPr>
+      <w:r>
         <w:t>3: Poco</w:t>
       </w:r>
     </w:p>
@@ -820,9 +472,6 @@
         <w:pStyle w:val="Prrafodelista"/>
       </w:pPr>
       <w:r>
-        <w:rPr>
-          <w:highlight w:val="green"/>
-        </w:rPr>
         <w:t>4: Nada</w:t>
       </w:r>
     </w:p>
@@ -833,70 +482,40 @@
           <w:ilvl w:val="0"/>
           <w:numId w:val="1"/>
         </w:numPr>
-        <w:rPr>
-          <w:highlight w:val="green"/>
-        </w:rPr>
-      </w:pPr>
-      <w:r>
-        <w:rPr>
-          <w:highlight w:val="green"/>
-        </w:rPr>
+      </w:pPr>
+      <w:r>
         <w:t>P8</w:t>
       </w:r>
     </w:p>
     <w:p>
       <w:pPr>
         <w:pStyle w:val="Prrafodelista"/>
-        <w:rPr>
-          <w:highlight w:val="green"/>
-        </w:rPr>
-      </w:pPr>
-      <w:r>
-        <w:rPr>
-          <w:highlight w:val="green"/>
-        </w:rPr>
+      </w:pPr>
+      <w:r>
         <w:t>99: NS/NR</w:t>
       </w:r>
     </w:p>
     <w:p>
       <w:pPr>
         <w:pStyle w:val="Prrafodelista"/>
-        <w:rPr>
-          <w:highlight w:val="green"/>
-        </w:rPr>
-      </w:pPr>
-      <w:r>
-        <w:rPr>
-          <w:highlight w:val="green"/>
-        </w:rPr>
+      </w:pPr>
+      <w:r>
         <w:t>1: Mucho</w:t>
       </w:r>
     </w:p>
     <w:p>
       <w:pPr>
         <w:pStyle w:val="Prrafodelista"/>
-        <w:rPr>
-          <w:highlight w:val="green"/>
-        </w:rPr>
-      </w:pPr>
-      <w:r>
-        <w:rPr>
-          <w:highlight w:val="green"/>
-        </w:rPr>
+      </w:pPr>
+      <w:r>
         <w:t>2: Lo necesario</w:t>
       </w:r>
     </w:p>
     <w:p>
       <w:pPr>
         <w:pStyle w:val="Prrafodelista"/>
-        <w:rPr>
-          <w:highlight w:val="green"/>
-        </w:rPr>
-      </w:pPr>
-      <w:r>
-        <w:rPr>
-          <w:highlight w:val="green"/>
-        </w:rPr>
+      </w:pPr>
+      <w:r>
         <w:t>3: Poco</w:t>
       </w:r>
     </w:p>
@@ -905,15 +524,9 @@
         <w:pStyle w:val="Prrafodelista"/>
       </w:pPr>
       <w:r>
-        <w:rPr>
-          <w:highlight w:val="green"/>
-        </w:rPr>
         <w:t xml:space="preserve">5: </w:t>
       </w:r>
       <w:r>
-        <w:rPr>
-          <w:highlight w:val="green"/>
-        </w:rPr>
         <w:t>Nada</w:t>
       </w:r>
     </w:p>
@@ -929,70 +542,40 @@
           <w:ilvl w:val="0"/>
           <w:numId w:val="1"/>
         </w:numPr>
-        <w:rPr>
-          <w:highlight w:val="green"/>
-        </w:rPr>
-      </w:pPr>
-      <w:r>
-        <w:rPr>
-          <w:highlight w:val="green"/>
-        </w:rPr>
+      </w:pPr>
+      <w:r>
         <w:t>P9</w:t>
       </w:r>
     </w:p>
     <w:p>
       <w:pPr>
         <w:pStyle w:val="Prrafodelista"/>
-        <w:rPr>
-          <w:highlight w:val="green"/>
-        </w:rPr>
-      </w:pPr>
-      <w:r>
-        <w:rPr>
-          <w:highlight w:val="green"/>
-        </w:rPr>
+      </w:pPr>
+      <w:r>
         <w:t>99: NS/NR</w:t>
       </w:r>
     </w:p>
     <w:p>
       <w:pPr>
         <w:pStyle w:val="Prrafodelista"/>
-        <w:rPr>
-          <w:highlight w:val="green"/>
-        </w:rPr>
-      </w:pPr>
-      <w:r>
-        <w:rPr>
-          <w:highlight w:val="green"/>
-        </w:rPr>
+      </w:pPr>
+      <w:r>
         <w:t>1: Mucho</w:t>
       </w:r>
     </w:p>
     <w:p>
       <w:pPr>
         <w:pStyle w:val="Prrafodelista"/>
-        <w:rPr>
-          <w:highlight w:val="green"/>
-        </w:rPr>
-      </w:pPr>
-      <w:r>
-        <w:rPr>
-          <w:highlight w:val="green"/>
-        </w:rPr>
+      </w:pPr>
+      <w:r>
         <w:t>2: Lo necesario</w:t>
       </w:r>
     </w:p>
     <w:p>
       <w:pPr>
         <w:pStyle w:val="Prrafodelista"/>
-        <w:rPr>
-          <w:highlight w:val="green"/>
-        </w:rPr>
-      </w:pPr>
-      <w:r>
-        <w:rPr>
-          <w:highlight w:val="green"/>
-        </w:rPr>
+      </w:pPr>
+      <w:r>
         <w:t>3: Poco</w:t>
       </w:r>
     </w:p>
@@ -1001,9 +584,6 @@
         <w:pStyle w:val="Prrafodelista"/>
       </w:pPr>
       <w:r>
-        <w:rPr>
-          <w:highlight w:val="green"/>
-        </w:rPr>
         <w:t>5: Nada</w:t>
       </w:r>
     </w:p>
@@ -1019,34 +599,19 @@
           <w:ilvl w:val="0"/>
           <w:numId w:val="1"/>
         </w:numPr>
-        <w:rPr>
-          <w:highlight w:val="green"/>
-        </w:rPr>
-      </w:pPr>
-      <w:r>
-        <w:rPr>
-          <w:highlight w:val="green"/>
-        </w:rPr>
+      </w:pPr>
+      <w:r>
         <w:t>P10_A-P10_J</w:t>
       </w:r>
     </w:p>
     <w:p>
       <w:pPr>
         <w:pStyle w:val="Prrafodelista"/>
-        <w:rPr>
-          <w:highlight w:val="green"/>
-        </w:rPr>
-      </w:pPr>
-      <w:r>
-        <w:rPr>
-          <w:highlight w:val="green"/>
-        </w:rPr>
+      </w:pPr>
+      <w:r>
         <w:t>1:</w:t>
       </w:r>
       <w:r>
-        <w:rPr>
-          <w:highlight w:val="green"/>
-        </w:rPr>
         <w:t xml:space="preserve"> Si</w:t>
       </w:r>
     </w:p>
@@ -1055,9 +620,6 @@
         <w:pStyle w:val="Prrafodelista"/>
       </w:pPr>
       <w:r>
-        <w:rPr>
-          <w:highlight w:val="green"/>
-        </w:rPr>
         <w:t>0: No</w:t>
       </w:r>
     </w:p>
@@ -1068,28 +630,16 @@
           <w:ilvl w:val="0"/>
           <w:numId w:val="1"/>
         </w:numPr>
-        <w:rPr>
-          <w:highlight w:val="green"/>
-        </w:rPr>
-      </w:pPr>
-      <w:r>
-        <w:rPr>
-          <w:highlight w:val="green"/>
-        </w:rPr>
+      </w:pPr>
+      <w:r>
         <w:t>P11</w:t>
       </w:r>
     </w:p>
     <w:p>
       <w:pPr>
         <w:pStyle w:val="Prrafodelista"/>
-        <w:rPr>
-          <w:highlight w:val="green"/>
-        </w:rPr>
-      </w:pPr>
-      <w:r>
-        <w:rPr>
-          <w:highlight w:val="green"/>
-        </w:rPr>
+      </w:pPr>
+      <w:r>
         <w:t>0: No</w:t>
       </w:r>
     </w:p>
@@ -1098,9 +648,6 @@
         <w:pStyle w:val="Prrafodelista"/>
       </w:pPr>
       <w:r>
-        <w:rPr>
-          <w:highlight w:val="green"/>
-        </w:rPr>
         <w:t>1: Si</w:t>
       </w:r>
     </w:p>
@@ -1111,28 +658,16 @@
           <w:ilvl w:val="0"/>
           <w:numId w:val="1"/>
         </w:numPr>
-        <w:rPr>
-          <w:highlight w:val="green"/>
-        </w:rPr>
-      </w:pPr>
-      <w:r>
-        <w:rPr>
-          <w:highlight w:val="green"/>
-        </w:rPr>
+      </w:pPr>
+      <w:r>
         <w:t>P14</w:t>
       </w:r>
     </w:p>
     <w:p>
       <w:pPr>
         <w:pStyle w:val="Prrafodelista"/>
-        <w:rPr>
-          <w:highlight w:val="green"/>
-        </w:rPr>
-      </w:pPr>
-      <w:r>
-        <w:rPr>
-          <w:highlight w:val="green"/>
-        </w:rPr>
+      </w:pPr>
+      <w:r>
         <w:t>0: No</w:t>
       </w:r>
     </w:p>
@@ -1141,9 +676,6 @@
         <w:pStyle w:val="Prrafodelista"/>
       </w:pPr>
       <w:r>
-        <w:rPr>
-          <w:highlight w:val="green"/>
-        </w:rPr>
         <w:t>1: Si</w:t>
       </w:r>
     </w:p>
@@ -1154,224 +686,128 @@
           <w:ilvl w:val="0"/>
           <w:numId w:val="1"/>
         </w:numPr>
-        <w:rPr>
-          <w:highlight w:val="green"/>
-        </w:rPr>
-      </w:pPr>
-      <w:r>
-        <w:rPr>
-          <w:highlight w:val="green"/>
-        </w:rPr>
+      </w:pPr>
+      <w:r>
         <w:t>P24</w:t>
       </w:r>
     </w:p>
     <w:p>
       <w:pPr>
         <w:pStyle w:val="Prrafodelista"/>
-        <w:rPr>
-          <w:highlight w:val="green"/>
-        </w:rPr>
-      </w:pPr>
-      <w:r>
-        <w:rPr>
-          <w:highlight w:val="green"/>
-        </w:rPr>
+      </w:pPr>
+      <w:r>
         <w:t>99: NS/NR</w:t>
       </w:r>
     </w:p>
     <w:p>
       <w:pPr>
         <w:pStyle w:val="Prrafodelista"/>
-        <w:rPr>
-          <w:highlight w:val="green"/>
-        </w:rPr>
-      </w:pPr>
-      <w:r>
-        <w:rPr>
-          <w:highlight w:val="green"/>
-        </w:rPr>
+      </w:pPr>
+      <w:r>
         <w:t>1: Otro</w:t>
       </w:r>
     </w:p>
     <w:p>
       <w:pPr>
         <w:pStyle w:val="Prrafodelista"/>
-        <w:rPr>
-          <w:highlight w:val="green"/>
-        </w:rPr>
-      </w:pPr>
-      <w:r>
-        <w:rPr>
-          <w:highlight w:val="green"/>
-        </w:rPr>
+      </w:pPr>
+      <w:r>
         <w:t>2: Conferencia</w:t>
       </w:r>
     </w:p>
     <w:p>
       <w:pPr>
         <w:pStyle w:val="Prrafodelista"/>
-        <w:rPr>
-          <w:highlight w:val="green"/>
-        </w:rPr>
-      </w:pPr>
-      <w:r>
-        <w:rPr>
-          <w:highlight w:val="green"/>
-        </w:rPr>
+      </w:pPr>
+      <w:r>
         <w:t>3: Taller</w:t>
       </w:r>
     </w:p>
     <w:p>
       <w:pPr>
         <w:pStyle w:val="Prrafodelista"/>
-        <w:rPr>
-          <w:highlight w:val="green"/>
-        </w:rPr>
-      </w:pPr>
-      <w:r>
-        <w:rPr>
-          <w:highlight w:val="green"/>
-        </w:rPr>
+      </w:pPr>
+      <w:r>
         <w:t>4: Taller y otro</w:t>
       </w:r>
     </w:p>
     <w:p>
       <w:pPr>
         <w:pStyle w:val="Prrafodelista"/>
-        <w:rPr>
-          <w:highlight w:val="green"/>
-        </w:rPr>
-      </w:pPr>
-      <w:r>
-        <w:rPr>
-          <w:highlight w:val="green"/>
-        </w:rPr>
+      </w:pPr>
+      <w:r>
         <w:t>5: Taller y conferencia</w:t>
       </w:r>
     </w:p>
     <w:p>
       <w:pPr>
         <w:pStyle w:val="Prrafodelista"/>
-        <w:rPr>
-          <w:highlight w:val="green"/>
-        </w:rPr>
-      </w:pPr>
-      <w:r>
-        <w:rPr>
-          <w:highlight w:val="green"/>
-        </w:rPr>
+      </w:pPr>
+      <w:r>
         <w:t>6: Taller, conferencia y otro</w:t>
       </w:r>
     </w:p>
     <w:p>
       <w:pPr>
         <w:pStyle w:val="Prrafodelista"/>
-        <w:rPr>
-          <w:highlight w:val="green"/>
-        </w:rPr>
-      </w:pPr>
-      <w:r>
-        <w:rPr>
-          <w:highlight w:val="green"/>
-        </w:rPr>
+      </w:pPr>
+      <w:r>
         <w:t>7: Seminario</w:t>
       </w:r>
     </w:p>
     <w:p>
       <w:pPr>
         <w:pStyle w:val="Prrafodelista"/>
-        <w:rPr>
-          <w:highlight w:val="green"/>
-        </w:rPr>
-      </w:pPr>
-      <w:r>
-        <w:rPr>
-          <w:highlight w:val="green"/>
-        </w:rPr>
+      </w:pPr>
+      <w:r>
         <w:t>8: Seminario y otro</w:t>
       </w:r>
     </w:p>
     <w:p>
       <w:pPr>
         <w:pStyle w:val="Prrafodelista"/>
-        <w:rPr>
-          <w:highlight w:val="green"/>
-        </w:rPr>
-      </w:pPr>
-      <w:r>
-        <w:rPr>
-          <w:highlight w:val="green"/>
-        </w:rPr>
+      </w:pPr>
+      <w:r>
         <w:t>9: Seminario y conferencia</w:t>
       </w:r>
     </w:p>
     <w:p>
       <w:pPr>
         <w:pStyle w:val="Prrafodelista"/>
-        <w:rPr>
-          <w:highlight w:val="green"/>
-        </w:rPr>
-      </w:pPr>
-      <w:r>
-        <w:rPr>
-          <w:highlight w:val="green"/>
-        </w:rPr>
+      </w:pPr>
+      <w:r>
         <w:t>10: Seminario, conferencia y otro</w:t>
       </w:r>
     </w:p>
     <w:p>
       <w:pPr>
         <w:pStyle w:val="Prrafodelista"/>
-        <w:rPr>
-          <w:highlight w:val="green"/>
-        </w:rPr>
-      </w:pPr>
-      <w:r>
-        <w:rPr>
-          <w:highlight w:val="green"/>
-        </w:rPr>
+      </w:pPr>
+      <w:r>
         <w:t>11: Seminario y taller</w:t>
       </w:r>
     </w:p>
     <w:p>
       <w:pPr>
         <w:pStyle w:val="Prrafodelista"/>
-        <w:rPr>
-          <w:highlight w:val="green"/>
-        </w:rPr>
-      </w:pPr>
-      <w:r>
-        <w:rPr>
-          <w:highlight w:val="green"/>
-        </w:rPr>
+      </w:pPr>
+      <w:r>
         <w:t>12: Seminario, taller y conferencia</w:t>
       </w:r>
     </w:p>
     <w:p>
       <w:pPr>
         <w:pStyle w:val="Prrafodelista"/>
-        <w:rPr>
-          <w:highlight w:val="green"/>
-        </w:rPr>
-      </w:pPr>
-      <w:r>
-        <w:rPr>
-          <w:highlight w:val="green"/>
-        </w:rPr>
+      </w:pPr>
+      <w:r>
         <w:t>13: Curso</w:t>
       </w:r>
     </w:p>
     <w:p>
       <w:pPr>
         <w:pStyle w:val="Prrafodelista"/>
-        <w:rPr>
-          <w:highlight w:val="green"/>
-        </w:rPr>
-      </w:pPr>
-      <w:r>
-        <w:rPr>
-          <w:highlight w:val="green"/>
-        </w:rPr>
+      </w:pPr>
+      <w:r>
         <w:lastRenderedPageBreak/>
         <w:t>14: Curso y conferencia</w:t>
       </w:r>
@@ -1379,112 +815,64 @@
     <w:p>
       <w:pPr>
         <w:pStyle w:val="Prrafodelista"/>
-        <w:rPr>
-          <w:highlight w:val="green"/>
-        </w:rPr>
-      </w:pPr>
-      <w:r>
-        <w:rPr>
-          <w:highlight w:val="green"/>
-        </w:rPr>
+      </w:pPr>
+      <w:r>
         <w:t>15: Curso y taller</w:t>
       </w:r>
     </w:p>
     <w:p>
       <w:pPr>
         <w:pStyle w:val="Prrafodelista"/>
-        <w:rPr>
-          <w:highlight w:val="green"/>
-        </w:rPr>
-      </w:pPr>
-      <w:r>
-        <w:rPr>
-          <w:highlight w:val="green"/>
-        </w:rPr>
+      </w:pPr>
+      <w:r>
         <w:t>16: Curso, taller y conferencia</w:t>
       </w:r>
     </w:p>
     <w:p>
       <w:pPr>
         <w:pStyle w:val="Prrafodelista"/>
-        <w:rPr>
-          <w:highlight w:val="green"/>
-        </w:rPr>
-      </w:pPr>
-      <w:r>
-        <w:rPr>
-          <w:highlight w:val="green"/>
-        </w:rPr>
+      </w:pPr>
+      <w:r>
         <w:t>17: Curso y seminario</w:t>
       </w:r>
     </w:p>
     <w:p>
       <w:pPr>
         <w:pStyle w:val="Prrafodelista"/>
-        <w:rPr>
-          <w:highlight w:val="green"/>
-        </w:rPr>
-      </w:pPr>
-      <w:r>
-        <w:rPr>
-          <w:highlight w:val="green"/>
-        </w:rPr>
+      </w:pPr>
+      <w:r>
         <w:t>18: Curso, seminario y conferencia</w:t>
       </w:r>
     </w:p>
     <w:p>
       <w:pPr>
         <w:pStyle w:val="Prrafodelista"/>
-        <w:rPr>
-          <w:highlight w:val="green"/>
-        </w:rPr>
-      </w:pPr>
-      <w:r>
-        <w:rPr>
-          <w:highlight w:val="green"/>
-        </w:rPr>
+      </w:pPr>
+      <w:r>
         <w:t>19: Curso, seminario y taller</w:t>
       </w:r>
     </w:p>
     <w:p>
       <w:pPr>
         <w:pStyle w:val="Prrafodelista"/>
-        <w:rPr>
-          <w:highlight w:val="green"/>
-        </w:rPr>
-      </w:pPr>
-      <w:r>
-        <w:rPr>
-          <w:highlight w:val="green"/>
-        </w:rPr>
+      </w:pPr>
+      <w:r>
         <w:t>20: Curso, seminario, taller y conferencia</w:t>
       </w:r>
     </w:p>
     <w:p>
       <w:pPr>
         <w:pStyle w:val="Prrafodelista"/>
-        <w:rPr>
-          <w:highlight w:val="green"/>
-        </w:rPr>
-      </w:pPr>
-      <w:r>
-        <w:rPr>
-          <w:highlight w:val="green"/>
-        </w:rPr>
+      </w:pPr>
+      <w:r>
         <w:t>21: Todos</w:t>
       </w:r>
     </w:p>
     <w:p>
       <w:pPr>
         <w:pStyle w:val="Prrafodelista"/>
-        <w:rPr>
-          <w:highlight w:val="green"/>
-        </w:rPr>
-      </w:pPr>
-      <w:r>
-        <w:rPr>
-          <w:highlight w:val="green"/>
-        </w:rPr>
+      </w:pPr>
+      <w:r>
         <w:t>22: Conferencia y otro</w:t>
       </w:r>
     </w:p>
@@ -1493,9 +881,6 @@
         <w:pStyle w:val="Prrafodelista"/>
       </w:pPr>
       <w:r>
-        <w:rPr>
-          <w:highlight w:val="green"/>
-        </w:rPr>
         <w:t>23: Curso y otro</w:t>
       </w:r>
     </w:p>
@@ -1511,176 +896,96 @@
           <w:ilvl w:val="0"/>
           <w:numId w:val="1"/>
         </w:numPr>
-        <w:rPr>
-          <w:highlight w:val="green"/>
-        </w:rPr>
-      </w:pPr>
-      <w:r>
-        <w:rPr>
-          <w:highlight w:val="green"/>
-        </w:rPr>
+      </w:pPr>
+      <w:r>
         <w:t>P24_1</w:t>
       </w:r>
     </w:p>
     <w:p>
       <w:pPr>
         <w:pStyle w:val="Prrafodelista"/>
-        <w:rPr>
-          <w:highlight w:val="green"/>
-        </w:rPr>
-      </w:pPr>
-      <w:r>
-        <w:rPr>
-          <w:highlight w:val="green"/>
-        </w:rPr>
+      </w:pPr>
+      <w:r>
         <w:t>2: Vespertino</w:t>
       </w:r>
     </w:p>
     <w:p>
       <w:pPr>
         <w:pStyle w:val="Prrafodelista"/>
-        <w:rPr>
-          <w:highlight w:val="green"/>
-        </w:rPr>
-      </w:pPr>
-      <w:r>
-        <w:rPr>
-          <w:highlight w:val="green"/>
-        </w:rPr>
+      </w:pPr>
+      <w:r>
         <w:t>3: Vespertino y otro</w:t>
       </w:r>
     </w:p>
     <w:p>
       <w:pPr>
         <w:pStyle w:val="Prrafodelista"/>
-        <w:rPr>
-          <w:highlight w:val="green"/>
-        </w:rPr>
-      </w:pPr>
-      <w:r>
-        <w:rPr>
-          <w:highlight w:val="green"/>
-        </w:rPr>
+      </w:pPr>
+      <w:r>
         <w:t>5: Matutino y vespertino</w:t>
       </w:r>
     </w:p>
     <w:p>
       <w:pPr>
         <w:pStyle w:val="Prrafodelista"/>
-        <w:rPr>
-          <w:highlight w:val="green"/>
-        </w:rPr>
-      </w:pPr>
-      <w:r>
-        <w:rPr>
-          <w:highlight w:val="green"/>
-        </w:rPr>
-        <w:t>7: Sábado y ves</w:t>
-      </w:r>
-      <w:bookmarkStart w:id="0" w:name="_GoBack"/>
-      <w:bookmarkEnd w:id="0"/>
-      <w:r>
-        <w:rPr>
-          <w:highlight w:val="green"/>
-        </w:rPr>
-        <w:t>pertino</w:t>
-      </w:r>
-    </w:p>
-    <w:p>
-      <w:pPr>
-        <w:pStyle w:val="Prrafodelista"/>
-        <w:rPr>
-          <w:highlight w:val="green"/>
-        </w:rPr>
-      </w:pPr>
-      <w:r>
-        <w:rPr>
-          <w:highlight w:val="green"/>
-        </w:rPr>
+      </w:pPr>
+      <w:r>
+        <w:t>7: Sábado y vespertino</w:t>
+      </w:r>
+    </w:p>
+    <w:p>
+      <w:pPr>
+        <w:pStyle w:val="Prrafodelista"/>
+      </w:pPr>
+      <w:r>
         <w:t>8: Sábado y matutino</w:t>
       </w:r>
     </w:p>
     <w:p>
       <w:pPr>
         <w:pStyle w:val="Prrafodelista"/>
-        <w:rPr>
-          <w:highlight w:val="green"/>
-        </w:rPr>
-      </w:pPr>
-      <w:r>
-        <w:rPr>
-          <w:highlight w:val="green"/>
-        </w:rPr>
+      </w:pPr>
+      <w:r>
         <w:t>9: Durante la semana</w:t>
       </w:r>
     </w:p>
     <w:p>
       <w:pPr>
         <w:pStyle w:val="Prrafodelista"/>
-        <w:rPr>
-          <w:highlight w:val="green"/>
-        </w:rPr>
-      </w:pPr>
-      <w:r>
-        <w:rPr>
-          <w:highlight w:val="green"/>
-        </w:rPr>
+      </w:pPr>
+      <w:r>
         <w:t>10: Durante la semana y vespertino</w:t>
       </w:r>
     </w:p>
     <w:p>
       <w:pPr>
         <w:pStyle w:val="Prrafodelista"/>
-        <w:rPr>
-          <w:highlight w:val="green"/>
-        </w:rPr>
-      </w:pPr>
-      <w:r>
-        <w:rPr>
-          <w:highlight w:val="green"/>
-        </w:rPr>
+      </w:pPr>
+      <w:r>
         <w:t>11: Durante la semana y matutino</w:t>
       </w:r>
     </w:p>
     <w:p>
       <w:pPr>
         <w:pStyle w:val="Prrafodelista"/>
-        <w:rPr>
-          <w:highlight w:val="green"/>
-        </w:rPr>
-      </w:pPr>
-      <w:r>
-        <w:rPr>
-          <w:highlight w:val="green"/>
-        </w:rPr>
+      </w:pPr>
+      <w:r>
         <w:t>13: Durante la semana y Sábado</w:t>
       </w:r>
     </w:p>
     <w:p>
       <w:pPr>
         <w:pStyle w:val="Prrafodelista"/>
-        <w:rPr>
-          <w:highlight w:val="green"/>
-        </w:rPr>
-      </w:pPr>
-      <w:r>
-        <w:rPr>
-          <w:highlight w:val="green"/>
-        </w:rPr>
+      </w:pPr>
+      <w:r>
         <w:t>17: Matutino y otro</w:t>
       </w:r>
     </w:p>
     <w:p>
       <w:pPr>
         <w:pStyle w:val="Prrafodelista"/>
-        <w:rPr>
-          <w:highlight w:val="green"/>
-        </w:rPr>
-      </w:pPr>
-      <w:r>
-        <w:rPr>
-          <w:highlight w:val="green"/>
-        </w:rPr>
+      </w:pPr>
+      <w:r>
         <w:t>18: Sábado y otro</w:t>
       </w:r>
     </w:p>
@@ -1689,9 +994,6 @@
         <w:pStyle w:val="Prrafodelista"/>
       </w:pPr>
       <w:r>
-        <w:rPr>
-          <w:highlight w:val="green"/>
-        </w:rPr>
         <w:t>19: Todos los horarios y otro</w:t>
       </w:r>
     </w:p>
@@ -1721,13 +1023,7 @@
         <w:pStyle w:val="Prrafodelista"/>
       </w:pPr>
       <w:r>
-        <w:t>1:</w:t>
-      </w:r>
-      <w:r>
-        <w:t xml:space="preserve"> </w:t>
-      </w:r>
-      <w:r>
-        <w:t>Estudios de casos vinculados a la ética</w:t>
+        <w:t>1: Estudios de casos vinculados a la ética</w:t>
       </w:r>
     </w:p>
     <w:p>
@@ -1871,10 +1167,7 @@
         <w:t>16:</w:t>
       </w:r>
       <w:r>
-        <w:t xml:space="preserve"> </w:t>
-      </w:r>
-      <w:r>
-        <w:t>Importancia de la ética dentro de la Administración de Negocios</w:t>
+        <w:t xml:space="preserve"> Importancia de la ética dentro de la Administración de Negocios</w:t>
       </w:r>
     </w:p>
     <w:p>
@@ -2348,13 +1641,7 @@
         <w:pStyle w:val="Prrafodelista"/>
       </w:pPr>
       <w:r>
-        <w:t>2:</w:t>
-      </w:r>
-      <w:r>
-        <w:t xml:space="preserve"> </w:t>
-      </w:r>
-      <w:r>
-        <w:t>Desarrollo de proyectos o iniciativas que promuevan la Responsabilidad Social Empresarial (ej. TCU, proyectos sociales)</w:t>
+        <w:t>2: Desarrollo de proyectos o iniciativas que promuevan la Responsabilidad Social Empresarial (ej. TCU, proyectos sociales)</w:t>
       </w:r>
     </w:p>
     <w:p>
@@ -2363,13 +1650,7 @@
       </w:pPr>
       <w:r>
         <w:lastRenderedPageBreak/>
-        <w:t>3:</w:t>
-      </w:r>
-      <w:r>
-        <w:t xml:space="preserve"> </w:t>
-      </w:r>
-      <w:r>
-        <w:t>Desarrollo de proyectos o iniciativas que promuevan la Responsabilidad Social Empresarial (ej. TCU, proyectos sociales) &amp; Inclusión del eje transversal de ética y valores dentro de los programas de los cursos</w:t>
+        <w:t>3: Desarrollo de proyectos o iniciativas que promuevan la Responsabilidad Social Empresarial (ej. TCU, proyectos sociales) &amp; Inclusión del eje transversal de ética y valores dentro de los programas de los cursos</w:t>
       </w:r>
     </w:p>
     <w:p>
@@ -2393,13 +1674,7 @@
         <w:pStyle w:val="Prrafodelista"/>
       </w:pPr>
       <w:r>
-        <w:t>6:</w:t>
-      </w:r>
-      <w:r>
-        <w:t xml:space="preserve"> </w:t>
-      </w:r>
-      <w:r>
-        <w:t>Desarrollo de proyectos o iniciativas que promuevan la Responsabilidad Social Empresarial (ej. TCU, proyectos sociales), Organización de actividades que se vinculan al tema de la ética y los valores, Comunicados de la EAN-UCR para promover la vivencia de la ética en el ámbito personal, académico y laboral &amp; Inclusión del eje transversal de ética y valores dentro de los programas de los cursos</w:t>
+        <w:t>6: Desarrollo de proyectos o iniciativas que promuevan la Responsabilidad Social Empresarial (ej. TCU, proyectos sociales), Organización de actividades que se vinculan al tema de la ética y los valores, Comunicados de la EAN-UCR para promover la vivencia de la ética en el ámbito personal, académico y laboral &amp; Inclusión del eje transversal de ética y valores dentro de los programas de los cursos</w:t>
       </w:r>
     </w:p>
     <w:p>

</xml_diff>